<commit_message>
contrat de gage PMI
</commit_message>
<xml_diff>
--- a/document_templates/Contracts/individual_business/with_pledge/contract_individual_business_gage.docx
+++ b/document_templates/Contracts/individual_business/with_pledge/contract_individual_business_gage.docx
@@ -5,6 +5,7 @@
     <w:p>
       <w:pPr>
         <w:spacing w:after="0" w:line="240" w:lineRule="auto"/>
+        <w:ind w:firstLine="40"/>
         <w:jc w:val="center"/>
         <w:rPr>
           <w:rFonts w:ascii="Times New Roman" w:hAnsi="Times New Roman"/>
@@ -486,388 +487,634 @@
         <w:spacing w:after="0"/>
         <w:jc w:val="both"/>
         <w:rPr>
+          <w:rFonts w:ascii="Times New Roman" w:hAnsi="Times New Roman"/>
+          <w:b/>
+          <w:bCs/>
+          <w:sz w:val="16"/>
+          <w:szCs w:val="16"/>
+        </w:rPr>
+      </w:pPr>
+      <w:bookmarkStart w:id="1" w:name="_Hlk178795261"/>
+      <w:bookmarkEnd w:id="0"/>
+      <w:r>
+        <w:rPr>
+          <w:rFonts w:ascii="Times New Roman" w:hAnsi="Times New Roman"/>
+          <w:sz w:val="16"/>
+          <w:szCs w:val="16"/>
+        </w:rPr>
+        <w:t>${</w:t>
+      </w:r>
+      <w:proofErr w:type="spellStart"/>
+      <w:r>
+        <w:rPr>
+          <w:rFonts w:ascii="Times New Roman" w:hAnsi="Times New Roman"/>
+          <w:sz w:val="16"/>
+          <w:szCs w:val="16"/>
+        </w:rPr>
+        <w:t>verbal_trial.civility</w:t>
+      </w:r>
+      <w:proofErr w:type="spellEnd"/>
+      <w:r>
+        <w:rPr>
+          <w:rFonts w:ascii="Times New Roman" w:hAnsi="Times New Roman"/>
+          <w:sz w:val="16"/>
+          <w:szCs w:val="16"/>
+        </w:rPr>
+        <w:t>}</w:t>
+      </w:r>
+      <w:r>
+        <w:rPr>
+          <w:rFonts w:ascii="Times New Roman" w:hAnsi="Times New Roman"/>
+          <w:b/>
+          <w:bCs/>
+          <w:sz w:val="16"/>
+          <w:szCs w:val="16"/>
+        </w:rPr>
+        <w:t xml:space="preserve"> </w:t>
+      </w:r>
+      <w:bookmarkStart w:id="2" w:name="_Hlk177460449"/>
+      <w:r>
+        <w:rPr>
+          <w:rFonts w:ascii="Times New Roman" w:hAnsi="Times New Roman"/>
+          <w:b/>
+          <w:bCs/>
+          <w:sz w:val="16"/>
+          <w:szCs w:val="16"/>
+        </w:rPr>
+        <w:t>${</w:t>
+      </w:r>
+      <w:proofErr w:type="spellStart"/>
+      <w:r>
+        <w:rPr>
+          <w:rFonts w:ascii="Times New Roman" w:hAnsi="Times New Roman"/>
+          <w:b/>
+          <w:bCs/>
+          <w:sz w:val="16"/>
+          <w:szCs w:val="16"/>
+        </w:rPr>
+        <w:t>verbal_trial.applicant_last_name</w:t>
+      </w:r>
+      <w:proofErr w:type="spellEnd"/>
+      <w:r>
+        <w:rPr>
+          <w:rFonts w:ascii="Times New Roman" w:hAnsi="Times New Roman"/>
+          <w:b/>
+          <w:bCs/>
+          <w:sz w:val="16"/>
+          <w:szCs w:val="16"/>
+        </w:rPr>
+        <w:t>} ${</w:t>
+      </w:r>
+      <w:proofErr w:type="spellStart"/>
+      <w:r>
+        <w:rPr>
+          <w:rFonts w:ascii="Times New Roman" w:hAnsi="Times New Roman"/>
+          <w:b/>
+          <w:bCs/>
+          <w:sz w:val="16"/>
+          <w:szCs w:val="16"/>
+        </w:rPr>
+        <w:t>verbal_trial.applicant_first_name</w:t>
+      </w:r>
+      <w:proofErr w:type="spellEnd"/>
+      <w:r>
+        <w:rPr>
+          <w:rFonts w:ascii="Times New Roman" w:hAnsi="Times New Roman"/>
+          <w:b/>
+          <w:bCs/>
+          <w:sz w:val="16"/>
+          <w:szCs w:val="16"/>
+        </w:rPr>
+        <w:t>}</w:t>
+      </w:r>
+      <w:r>
+        <w:rPr>
+          <w:rFonts w:ascii="Times New Roman" w:hAnsi="Times New Roman"/>
+          <w:b/>
+          <w:bCs/>
+          <w:sz w:val="16"/>
+          <w:szCs w:val="16"/>
+        </w:rPr>
+        <w:t xml:space="preserve"> </w:t>
+      </w:r>
+      <w:bookmarkEnd w:id="2"/>
+      <w:r>
+        <w:rPr>
+          <w:rFonts w:ascii="Times New Roman" w:hAnsi="Times New Roman"/>
+          <w:bCs/>
+          <w:sz w:val="16"/>
+          <w:szCs w:val="16"/>
+        </w:rPr>
+        <w:t>né</w:t>
+      </w:r>
+      <w:r>
+        <w:rPr>
+          <w:rFonts w:ascii="Times New Roman" w:hAnsi="Times New Roman"/>
+          <w:bCs/>
+          <w:sz w:val="16"/>
+          <w:szCs w:val="16"/>
+        </w:rPr>
+        <w:t xml:space="preserve"> </w:t>
+      </w:r>
+      <w:r>
+        <w:rPr>
+          <w:rFonts w:ascii="Times New Roman" w:hAnsi="Times New Roman"/>
+          <w:bCs/>
+          <w:sz w:val="16"/>
+          <w:szCs w:val="16"/>
+        </w:rPr>
+        <w:t xml:space="preserve">le </w:t>
+      </w:r>
+      <w:bookmarkStart w:id="3" w:name="_Hlk177460469"/>
+      <w:r>
+        <w:rPr>
+          <w:rFonts w:ascii="Times New Roman" w:hAnsi="Times New Roman"/>
+          <w:b/>
+          <w:bCs/>
+          <w:sz w:val="16"/>
+          <w:szCs w:val="16"/>
+        </w:rPr>
+        <w:t>${</w:t>
+      </w:r>
+      <w:proofErr w:type="spellStart"/>
+      <w:r>
+        <w:rPr>
+          <w:rFonts w:ascii="Times New Roman" w:hAnsi="Times New Roman"/>
+          <w:b/>
+          <w:bCs/>
+          <w:sz w:val="16"/>
+          <w:szCs w:val="16"/>
+        </w:rPr>
+        <w:t>representative_birth_date</w:t>
+      </w:r>
+      <w:proofErr w:type="spellEnd"/>
+      <w:r>
+        <w:rPr>
+          <w:rFonts w:ascii="Times New Roman" w:hAnsi="Times New Roman"/>
+          <w:b/>
+          <w:bCs/>
+          <w:sz w:val="16"/>
+          <w:szCs w:val="16"/>
+        </w:rPr>
+        <w:t>}</w:t>
+      </w:r>
+      <w:bookmarkEnd w:id="3"/>
+      <w:r>
+        <w:rPr>
+          <w:rFonts w:ascii="Times New Roman" w:hAnsi="Times New Roman"/>
+          <w:b/>
+          <w:bCs/>
+          <w:sz w:val="16"/>
+          <w:szCs w:val="16"/>
+        </w:rPr>
+        <w:t xml:space="preserve"> </w:t>
+      </w:r>
+      <w:r>
+        <w:rPr>
+          <w:rFonts w:ascii="Times New Roman" w:hAnsi="Times New Roman"/>
+          <w:bCs/>
+          <w:sz w:val="16"/>
+          <w:szCs w:val="16"/>
+        </w:rPr>
+        <w:t xml:space="preserve">à </w:t>
+      </w:r>
+      <w:bookmarkStart w:id="4" w:name="_Hlk177460521"/>
+      <w:r>
+        <w:rPr>
+          <w:rFonts w:ascii="Times New Roman" w:hAnsi="Times New Roman"/>
+          <w:b/>
+          <w:bCs/>
+          <w:sz w:val="16"/>
+          <w:szCs w:val="16"/>
+        </w:rPr>
+        <w:t>${</w:t>
+      </w:r>
+      <w:proofErr w:type="spellStart"/>
+      <w:r>
+        <w:rPr>
+          <w:rFonts w:ascii="Times New Roman" w:hAnsi="Times New Roman"/>
+          <w:b/>
+          <w:bCs/>
+          <w:sz w:val="16"/>
+          <w:szCs w:val="16"/>
+          <w:lang w:val="fr-GA"/>
+        </w:rPr>
+        <w:t>representative_birth_place</w:t>
+      </w:r>
+      <w:proofErr w:type="spellEnd"/>
+      <w:r>
+        <w:rPr>
+          <w:rFonts w:ascii="Times New Roman" w:hAnsi="Times New Roman"/>
+          <w:b/>
+          <w:bCs/>
+          <w:sz w:val="16"/>
+          <w:szCs w:val="16"/>
+          <w:lang w:val="fr-GA"/>
+        </w:rPr>
+        <w:t>}</w:t>
+      </w:r>
+      <w:bookmarkEnd w:id="4"/>
+      <w:r>
+        <w:rPr>
+          <w:rFonts w:ascii="Times New Roman" w:hAnsi="Times New Roman"/>
+          <w:b/>
+          <w:sz w:val="16"/>
+          <w:szCs w:val="16"/>
+        </w:rPr>
+        <w:t xml:space="preserve">, </w:t>
+      </w:r>
+      <w:bookmarkStart w:id="5" w:name="_Hlk178795323"/>
+      <w:bookmarkEnd w:id="1"/>
+      <w:r>
+        <w:rPr>
+          <w:rFonts w:ascii="Times New Roman" w:hAnsi="Times New Roman"/>
+          <w:bCs/>
+          <w:sz w:val="16"/>
+          <w:szCs w:val="16"/>
+        </w:rPr>
+        <w:t>t</w:t>
+      </w:r>
+      <w:r>
+        <w:rPr>
+          <w:rFonts w:ascii="Times New Roman" w:hAnsi="Times New Roman"/>
+          <w:bCs/>
+          <w:sz w:val="16"/>
+          <w:szCs w:val="16"/>
+        </w:rPr>
+        <w:t xml:space="preserve">itulaire de </w:t>
+      </w:r>
+      <w:bookmarkStart w:id="6" w:name="_Hlk177460562"/>
+      <w:r>
+        <w:rPr>
+          <w:rFonts w:ascii="Times New Roman" w:hAnsi="Times New Roman"/>
+          <w:b/>
+          <w:bCs/>
+          <w:sz w:val="16"/>
+          <w:szCs w:val="16"/>
+        </w:rPr>
+        <w:t>${</w:t>
+      </w:r>
+      <w:proofErr w:type="spellStart"/>
+      <w:r>
+        <w:rPr>
+          <w:rFonts w:ascii="Times New Roman" w:hAnsi="Times New Roman"/>
+          <w:b/>
+          <w:bCs/>
+          <w:sz w:val="16"/>
+          <w:szCs w:val="16"/>
+        </w:rPr>
+        <w:t>representative_type_of_identity_document</w:t>
+      </w:r>
+      <w:proofErr w:type="spellEnd"/>
+      <w:r>
+        <w:rPr>
+          <w:rFonts w:ascii="Times New Roman" w:hAnsi="Times New Roman"/>
+          <w:b/>
+          <w:bCs/>
+          <w:sz w:val="16"/>
+          <w:szCs w:val="16"/>
+        </w:rPr>
+        <w:t>}</w:t>
+      </w:r>
+      <w:bookmarkEnd w:id="6"/>
+      <w:r>
+        <w:rPr>
+          <w:rFonts w:ascii="Times New Roman" w:hAnsi="Times New Roman"/>
+          <w:b/>
+          <w:bCs/>
+          <w:sz w:val="16"/>
+          <w:szCs w:val="16"/>
+        </w:rPr>
+        <w:t xml:space="preserve"> </w:t>
+      </w:r>
+      <w:r>
+        <w:rPr>
+          <w:rFonts w:ascii="Times New Roman" w:hAnsi="Times New Roman"/>
+          <w:b/>
+          <w:sz w:val="16"/>
+          <w:szCs w:val="16"/>
+        </w:rPr>
+        <w:t>N°${</w:t>
+      </w:r>
+      <w:proofErr w:type="spellStart"/>
+      <w:r>
+        <w:rPr>
+          <w:rFonts w:ascii="Times New Roman" w:hAnsi="Times New Roman"/>
+          <w:b/>
+          <w:sz w:val="16"/>
+          <w:szCs w:val="16"/>
+        </w:rPr>
+        <w:t>representative_number_of_identity_document</w:t>
+      </w:r>
+      <w:proofErr w:type="spellEnd"/>
+      <w:r>
+        <w:rPr>
+          <w:rFonts w:ascii="Times New Roman" w:hAnsi="Times New Roman"/>
+          <w:b/>
+          <w:sz w:val="16"/>
+          <w:szCs w:val="16"/>
+        </w:rPr>
+        <w:t>}</w:t>
+      </w:r>
+      <w:r>
+        <w:rPr>
+          <w:rFonts w:ascii="Times New Roman" w:hAnsi="Times New Roman"/>
+          <w:b/>
+          <w:sz w:val="16"/>
+          <w:szCs w:val="16"/>
+        </w:rPr>
+        <w:t xml:space="preserve"> </w:t>
+      </w:r>
+      <w:r>
+        <w:rPr>
+          <w:rFonts w:ascii="Times New Roman" w:hAnsi="Times New Roman"/>
+          <w:bCs/>
+          <w:sz w:val="16"/>
+          <w:szCs w:val="16"/>
+        </w:rPr>
+        <w:t>délivré</w:t>
+      </w:r>
+      <w:r>
+        <w:rPr>
+          <w:rFonts w:ascii="Times New Roman" w:hAnsi="Times New Roman"/>
+          <w:bCs/>
+          <w:sz w:val="16"/>
+          <w:szCs w:val="16"/>
+        </w:rPr>
+        <w:t xml:space="preserve"> le </w:t>
+      </w:r>
+      <w:r>
+        <w:rPr>
+          <w:rFonts w:ascii="Times New Roman" w:hAnsi="Times New Roman"/>
+          <w:b/>
+          <w:bCs/>
+          <w:sz w:val="16"/>
+          <w:szCs w:val="16"/>
+        </w:rPr>
+        <w:t>${</w:t>
+      </w:r>
+      <w:proofErr w:type="spellStart"/>
+      <w:r>
+        <w:rPr>
+          <w:rFonts w:ascii="Times New Roman" w:hAnsi="Times New Roman"/>
+          <w:b/>
+          <w:bCs/>
+          <w:sz w:val="16"/>
+          <w:szCs w:val="16"/>
+        </w:rPr>
+        <w:t>representative_date_of_issue_of_identity_document</w:t>
+      </w:r>
+      <w:proofErr w:type="spellEnd"/>
+      <w:r>
+        <w:rPr>
+          <w:rFonts w:ascii="Times New Roman" w:hAnsi="Times New Roman"/>
+          <w:b/>
+          <w:bCs/>
+          <w:sz w:val="16"/>
+          <w:szCs w:val="16"/>
+        </w:rPr>
+        <w:t>}</w:t>
+      </w:r>
+      <w:r>
+        <w:rPr>
+          <w:rFonts w:ascii="Times New Roman" w:hAnsi="Times New Roman"/>
+          <w:b/>
+          <w:bCs/>
+          <w:sz w:val="16"/>
+          <w:szCs w:val="16"/>
+        </w:rPr>
+        <w:t xml:space="preserve"> </w:t>
+      </w:r>
+      <w:r>
+        <w:rPr>
+          <w:rFonts w:ascii="Times New Roman" w:hAnsi="Times New Roman"/>
+          <w:sz w:val="16"/>
+          <w:szCs w:val="16"/>
+        </w:rPr>
+        <w:t>par</w:t>
+      </w:r>
+      <w:r>
+        <w:rPr>
+          <w:rFonts w:ascii="Times New Roman" w:hAnsi="Times New Roman"/>
+          <w:b/>
+          <w:sz w:val="16"/>
+          <w:szCs w:val="16"/>
+        </w:rPr>
+        <w:t xml:space="preserve"> </w:t>
+      </w:r>
+      <w:r>
+        <w:rPr>
+          <w:rFonts w:ascii="Times New Roman" w:hAnsi="Times New Roman"/>
+          <w:b/>
+          <w:bCs/>
+          <w:sz w:val="16"/>
+          <w:szCs w:val="16"/>
+        </w:rPr>
+        <w:t>${</w:t>
+      </w:r>
+      <w:proofErr w:type="spellStart"/>
+      <w:r>
+        <w:rPr>
+          <w:rFonts w:ascii="Times New Roman" w:hAnsi="Times New Roman"/>
+          <w:b/>
+          <w:bCs/>
+          <w:sz w:val="16"/>
+          <w:szCs w:val="16"/>
+        </w:rPr>
+        <w:t>representative_office_delivery</w:t>
+      </w:r>
+      <w:proofErr w:type="spellEnd"/>
+      <w:r>
+        <w:rPr>
+          <w:rFonts w:ascii="Times New Roman" w:hAnsi="Times New Roman"/>
+          <w:b/>
+          <w:bCs/>
+          <w:sz w:val="16"/>
+          <w:szCs w:val="16"/>
+        </w:rPr>
+        <w:t>}</w:t>
+      </w:r>
+      <w:bookmarkEnd w:id="5"/>
+      <w:r>
+        <w:rPr>
+          <w:rFonts w:ascii="Times New Roman" w:hAnsi="Times New Roman"/>
+          <w:b/>
+          <w:bCs/>
+          <w:sz w:val="16"/>
+          <w:szCs w:val="16"/>
+        </w:rPr>
+        <w:t xml:space="preserve"> </w:t>
+      </w:r>
+      <w:r>
+        <w:rPr>
+          <w:rFonts w:ascii="Times New Roman" w:hAnsi="Times New Roman"/>
+          <w:sz w:val="16"/>
+          <w:szCs w:val="16"/>
+        </w:rPr>
+        <w:t>d</w:t>
+      </w:r>
+      <w:r>
+        <w:rPr>
+          <w:rFonts w:ascii="Times New Roman" w:hAnsi="Times New Roman"/>
+          <w:sz w:val="16"/>
+          <w:szCs w:val="16"/>
+        </w:rPr>
+        <w:t xml:space="preserve">omicilié à </w:t>
+      </w:r>
+      <w:bookmarkStart w:id="7" w:name="_Hlk177460539"/>
+      <w:r>
+        <w:rPr>
+          <w:rFonts w:ascii="Times New Roman" w:hAnsi="Times New Roman"/>
+          <w:b/>
+          <w:bCs/>
+          <w:sz w:val="16"/>
+          <w:szCs w:val="16"/>
+        </w:rPr>
+        <w:t>${</w:t>
+      </w:r>
+      <w:proofErr w:type="spellStart"/>
+      <w:r>
+        <w:rPr>
+          <w:rFonts w:ascii="Times New Roman" w:hAnsi="Times New Roman"/>
+          <w:b/>
+          <w:bCs/>
+          <w:sz w:val="16"/>
+          <w:szCs w:val="16"/>
+        </w:rPr>
+        <w:t>representative_home_address</w:t>
+      </w:r>
+      <w:proofErr w:type="spellEnd"/>
+      <w:r>
+        <w:rPr>
+          <w:rFonts w:ascii="Times New Roman" w:hAnsi="Times New Roman"/>
+          <w:b/>
+          <w:bCs/>
+          <w:sz w:val="16"/>
+          <w:szCs w:val="16"/>
+        </w:rPr>
+        <w:t>}</w:t>
+      </w:r>
+      <w:bookmarkEnd w:id="7"/>
+      <w:r>
+        <w:rPr>
+          <w:rFonts w:ascii="Times New Roman" w:hAnsi="Times New Roman"/>
+          <w:b/>
+          <w:sz w:val="16"/>
+          <w:szCs w:val="16"/>
+        </w:rPr>
+        <w:t xml:space="preserve">, </w:t>
+      </w:r>
+      <w:r>
+        <w:rPr>
+          <w:rFonts w:ascii="Times New Roman" w:hAnsi="Times New Roman"/>
+          <w:b/>
+          <w:bCs/>
+          <w:sz w:val="16"/>
+          <w:szCs w:val="16"/>
+        </w:rPr>
+        <w:t xml:space="preserve"> </w:t>
+      </w:r>
+      <w:r>
+        <w:rPr>
+          <w:rFonts w:ascii="Times New Roman" w:hAnsi="Times New Roman"/>
+          <w:sz w:val="16"/>
+          <w:szCs w:val="16"/>
+        </w:rPr>
+        <w:t>et répondant au</w:t>
+      </w:r>
+      <w:r>
+        <w:rPr>
+          <w:sz w:val="20"/>
+          <w:szCs w:val="20"/>
+        </w:rPr>
+        <w:t xml:space="preserve"> </w:t>
+      </w:r>
+      <w:bookmarkStart w:id="8" w:name="_Hlk177460636"/>
+      <w:r>
+        <w:rPr>
+          <w:rFonts w:ascii="Times New Roman" w:hAnsi="Times New Roman"/>
+          <w:b/>
+          <w:bCs/>
+          <w:sz w:val="16"/>
+          <w:szCs w:val="16"/>
+        </w:rPr>
+        <w:t>${</w:t>
+      </w:r>
+      <w:proofErr w:type="spellStart"/>
+      <w:r>
+        <w:rPr>
+          <w:rFonts w:ascii="Times New Roman" w:hAnsi="Times New Roman"/>
+          <w:b/>
+          <w:bCs/>
+          <w:sz w:val="16"/>
+          <w:szCs w:val="16"/>
+        </w:rPr>
+        <w:t>representative_phone_number</w:t>
+      </w:r>
+      <w:proofErr w:type="spellEnd"/>
+      <w:r>
+        <w:rPr>
+          <w:rFonts w:ascii="Times New Roman" w:hAnsi="Times New Roman"/>
+          <w:b/>
+          <w:bCs/>
+          <w:sz w:val="16"/>
+          <w:szCs w:val="16"/>
+        </w:rPr>
+        <w:t>}</w:t>
+      </w:r>
+      <w:bookmarkEnd w:id="8"/>
+    </w:p>
+    <w:p>
+      <w:pPr>
+        <w:spacing w:after="0"/>
+        <w:jc w:val="both"/>
+        <w:rPr>
           <w:sz w:val="24"/>
           <w:szCs w:val="24"/>
         </w:rPr>
       </w:pPr>
-      <w:bookmarkStart w:id="1" w:name="_Hlk182918683"/>
-      <w:bookmarkEnd w:id="0"/>
-      <w:r>
-        <w:rPr>
-          <w:rFonts w:ascii="Times New Roman" w:hAnsi="Times New Roman"/>
-          <w:sz w:val="16"/>
-          <w:szCs w:val="16"/>
-        </w:rPr>
-        <w:t>${pledge.civility}</w:t>
-      </w:r>
-      <w:r>
-        <w:rPr>
-          <w:rFonts w:ascii="Times New Roman" w:hAnsi="Times New Roman"/>
-          <w:b/>
-          <w:bCs/>
-          <w:sz w:val="16"/>
-          <w:szCs w:val="16"/>
-        </w:rPr>
-        <w:t xml:space="preserve"> ${pledge.nom} ${pledge.prenom} </w:t>
-      </w:r>
-      <w:r>
-        <w:rPr>
-          <w:rFonts w:ascii="Times New Roman" w:hAnsi="Times New Roman"/>
-          <w:sz w:val="16"/>
-          <w:szCs w:val="16"/>
-        </w:rPr>
-        <w:t>né le</w:t>
-      </w:r>
-      <w:r>
-        <w:rPr>
-          <w:rFonts w:ascii="Times New Roman" w:hAnsi="Times New Roman"/>
-          <w:b/>
-          <w:bCs/>
-          <w:sz w:val="16"/>
-          <w:szCs w:val="16"/>
-        </w:rPr>
-        <w:t xml:space="preserve"> ${pledge.date_naiss}</w:t>
-      </w:r>
-      <w:r>
-        <w:rPr>
-          <w:rFonts w:ascii="Times New Roman" w:hAnsi="Times New Roman"/>
-          <w:b/>
-          <w:bCs/>
-          <w:sz w:val="16"/>
-          <w:szCs w:val="16"/>
-        </w:rPr>
-        <w:t xml:space="preserve"> </w:t>
-      </w:r>
-      <w:bookmarkEnd w:id="1"/>
-      <w:r>
-        <w:rPr>
-          <w:rFonts w:ascii="Times New Roman" w:hAnsi="Times New Roman"/>
-          <w:sz w:val="16"/>
-          <w:szCs w:val="16"/>
-        </w:rPr>
-        <w:t>à</w:t>
-      </w:r>
-      <w:r>
-        <w:rPr>
-          <w:rFonts w:ascii="Times New Roman" w:hAnsi="Times New Roman"/>
-          <w:b/>
-          <w:bCs/>
-          <w:sz w:val="16"/>
-          <w:szCs w:val="16"/>
-        </w:rPr>
-        <w:t xml:space="preserve"> </w:t>
-      </w:r>
-      <w:r>
-        <w:rPr>
-          <w:rFonts w:ascii="Times New Roman" w:hAnsi="Times New Roman"/>
-          <w:b/>
-          <w:bCs/>
-          <w:sz w:val="16"/>
-          <w:szCs w:val="16"/>
-        </w:rPr>
-        <w:t>${pledge.lieux_naiss},</w:t>
-      </w:r>
-      <w:r>
-        <w:rPr>
-          <w:rFonts w:ascii="Times New Roman" w:hAnsi="Times New Roman"/>
-          <w:sz w:val="16"/>
-          <w:szCs w:val="16"/>
-        </w:rPr>
-        <w:t xml:space="preserve"> Titulaire </w:t>
-      </w:r>
-      <w:r>
-        <w:rPr>
-          <w:rFonts w:ascii="Times New Roman" w:hAnsi="Times New Roman"/>
-          <w:b/>
-          <w:bCs/>
-          <w:sz w:val="16"/>
-          <w:szCs w:val="16"/>
-        </w:rPr>
-        <w:t>${pledge.identity_document} N°${pledge.num_identity_document}</w:t>
-      </w:r>
-      <w:r>
-        <w:rPr>
-          <w:rFonts w:ascii="Times New Roman" w:hAnsi="Times New Roman"/>
-          <w:b/>
-          <w:bCs/>
-          <w:sz w:val="16"/>
-          <w:szCs w:val="16"/>
-        </w:rPr>
-        <w:t xml:space="preserve">     </w:t>
-      </w:r>
-      <w:r>
-        <w:rPr>
-          <w:rFonts w:ascii="Times New Roman" w:hAnsi="Times New Roman"/>
-          <w:sz w:val="16"/>
-          <w:szCs w:val="16"/>
-        </w:rPr>
-        <w:t>délivrée</w:t>
-      </w:r>
-      <w:r>
-        <w:rPr>
-          <w:rFonts w:ascii="Times New Roman" w:hAnsi="Times New Roman"/>
-          <w:sz w:val="16"/>
-          <w:szCs w:val="16"/>
-        </w:rPr>
-        <w:t xml:space="preserve"> </w:t>
-      </w:r>
-      <w:r>
-        <w:rPr>
-          <w:rFonts w:ascii="Times New Roman" w:hAnsi="Times New Roman"/>
-          <w:sz w:val="16"/>
-          <w:szCs w:val="16"/>
-        </w:rPr>
-        <w:t>le</w:t>
-      </w:r>
-      <w:r>
-        <w:rPr>
-          <w:rFonts w:ascii="Times New Roman" w:hAnsi="Times New Roman"/>
-          <w:sz w:val="16"/>
-          <w:szCs w:val="16"/>
-        </w:rPr>
-        <w:t xml:space="preserve"> </w:t>
-      </w:r>
-      <w:r>
-        <w:rPr>
-          <w:rFonts w:ascii="Times New Roman" w:hAnsi="Times New Roman"/>
-          <w:b/>
-          <w:bCs/>
-          <w:sz w:val="16"/>
-          <w:szCs w:val="16"/>
-        </w:rPr>
-        <w:t xml:space="preserve">${pledge.date_delivery_document} </w:t>
-      </w:r>
-      <w:r>
-        <w:rPr>
-          <w:rFonts w:ascii="Times New Roman" w:hAnsi="Times New Roman"/>
-          <w:b/>
-          <w:bCs/>
-          <w:sz w:val="16"/>
-          <w:szCs w:val="16"/>
-        </w:rPr>
-        <w:t xml:space="preserve"> </w:t>
-      </w:r>
-      <w:r>
-        <w:rPr>
-          <w:rFonts w:ascii="Times New Roman" w:hAnsi="Times New Roman"/>
-          <w:b/>
-          <w:bCs/>
-          <w:sz w:val="16"/>
-          <w:szCs w:val="16"/>
-        </w:rPr>
-        <w:t xml:space="preserve"> </w:t>
-      </w:r>
-      <w:r>
-        <w:rPr>
-          <w:rFonts w:ascii="Times New Roman" w:hAnsi="Times New Roman"/>
-          <w:sz w:val="16"/>
-          <w:szCs w:val="16"/>
-        </w:rPr>
-        <w:t>par</w:t>
-      </w:r>
-      <w:r>
-        <w:rPr>
-          <w:rFonts w:ascii="Times New Roman" w:hAnsi="Times New Roman"/>
-          <w:b/>
-          <w:bCs/>
-          <w:sz w:val="16"/>
-          <w:szCs w:val="16"/>
-        </w:rPr>
-        <w:t xml:space="preserve"> ${pledge.office_delivery},</w:t>
-      </w:r>
-    </w:p>
-    <w:p>
-      <w:pPr>
-        <w:spacing w:after="0"/>
-        <w:jc w:val="both"/>
-        <w:rPr>
-          <w:sz w:val="24"/>
-          <w:szCs w:val="24"/>
-        </w:rPr>
-      </w:pPr>
-      <w:r>
-        <w:rPr>
-          <w:rFonts w:ascii="Times New Roman" w:hAnsi="Times New Roman"/>
-          <w:sz w:val="16"/>
-          <w:szCs w:val="16"/>
-        </w:rPr>
-        <w:t xml:space="preserve">Domicilié à </w:t>
-      </w:r>
-      <w:r>
-        <w:rPr>
-          <w:rFonts w:ascii="Times New Roman" w:hAnsi="Times New Roman"/>
-          <w:b/>
-          <w:bCs/>
-          <w:sz w:val="16"/>
-          <w:szCs w:val="16"/>
+      <w:r>
+        <w:rPr>
+          <w:rFonts w:ascii="Times New Roman" w:eastAsia="Times New Roman" w:hAnsi="Times New Roman"/>
+          <w:bCs/>
+          <w:sz w:val="16"/>
+          <w:szCs w:val="16"/>
+          <w:lang w:eastAsia="fr-FR"/>
+        </w:rPr>
+        <w:t>Fonction</w:t>
+      </w:r>
+      <w:r>
+        <w:rPr>
+          <w:rFonts w:ascii="Times New Roman" w:eastAsia="Times New Roman" w:hAnsi="Times New Roman"/>
+          <w:b/>
+          <w:sz w:val="16"/>
+          <w:szCs w:val="16"/>
+          <w:lang w:eastAsia="fr-FR"/>
+        </w:rPr>
+        <w:t xml:space="preserve"> : </w:t>
+      </w:r>
+      <w:r>
+        <w:rPr>
+          <w:rFonts w:ascii="Times New Roman" w:eastAsia="Times New Roman" w:hAnsi="Times New Roman"/>
+          <w:b/>
+          <w:sz w:val="16"/>
+          <w:szCs w:val="16"/>
+          <w:lang w:eastAsia="fr-FR"/>
         </w:rPr>
         <w:t>${</w:t>
       </w:r>
-      <w:r>
-        <w:rPr>
-          <w:rFonts w:ascii="Times New Roman" w:hAnsi="Times New Roman"/>
-          <w:b/>
-          <w:bCs/>
-          <w:sz w:val="16"/>
-          <w:szCs w:val="16"/>
-        </w:rPr>
-        <w:t>pledge</w:t>
-      </w:r>
-      <w:r>
-        <w:rPr>
-          <w:rFonts w:ascii="Times New Roman" w:hAnsi="Times New Roman"/>
-          <w:b/>
-          <w:bCs/>
-          <w:sz w:val="16"/>
-          <w:szCs w:val="16"/>
-        </w:rPr>
-        <w:t>.</w:t>
-      </w:r>
-      <w:r>
-        <w:rPr>
-          <w:rFonts w:ascii="Times New Roman" w:hAnsi="Times New Roman"/>
-          <w:b/>
-          <w:bCs/>
-          <w:sz w:val="16"/>
-          <w:szCs w:val="16"/>
-        </w:rPr>
-        <w:t>adress</w:t>
-      </w:r>
-      <w:r>
-        <w:rPr>
-          <w:rFonts w:ascii="Times New Roman" w:hAnsi="Times New Roman"/>
-          <w:b/>
-          <w:bCs/>
-          <w:sz w:val="16"/>
-          <w:szCs w:val="16"/>
-        </w:rPr>
-        <w:t>e</w:t>
-      </w:r>
-      <w:r>
-        <w:rPr>
-          <w:rFonts w:ascii="Times New Roman" w:hAnsi="Times New Roman"/>
-          <w:b/>
-          <w:bCs/>
-          <w:sz w:val="16"/>
-          <w:szCs w:val="16"/>
-        </w:rPr>
-        <w:t xml:space="preserve">}, </w:t>
-      </w:r>
-      <w:r>
-        <w:rPr>
-          <w:rFonts w:ascii="Times New Roman" w:hAnsi="Times New Roman"/>
-          <w:sz w:val="16"/>
-          <w:szCs w:val="16"/>
-        </w:rPr>
-        <w:t>et répondant au</w:t>
-      </w:r>
-      <w:r>
-        <w:rPr>
-          <w:sz w:val="20"/>
-          <w:szCs w:val="20"/>
-        </w:rPr>
-        <w:t xml:space="preserve"> </w:t>
-      </w:r>
-      <w:r>
-        <w:rPr>
-          <w:rFonts w:ascii="Times New Roman" w:hAnsi="Times New Roman"/>
-          <w:b/>
-          <w:bCs/>
-          <w:sz w:val="16"/>
-          <w:szCs w:val="16"/>
-        </w:rPr>
-        <w:t>${</w:t>
-      </w:r>
-      <w:r>
-        <w:rPr>
-          <w:rFonts w:ascii="Times New Roman" w:hAnsi="Times New Roman"/>
-          <w:b/>
-          <w:bCs/>
-          <w:sz w:val="16"/>
-          <w:szCs w:val="16"/>
-        </w:rPr>
-        <w:t>pledge</w:t>
-      </w:r>
-      <w:r>
-        <w:rPr>
-          <w:rFonts w:ascii="Times New Roman" w:hAnsi="Times New Roman"/>
-          <w:b/>
-          <w:bCs/>
-          <w:sz w:val="16"/>
-          <w:szCs w:val="16"/>
-        </w:rPr>
-        <w:t>.</w:t>
-      </w:r>
-      <w:r>
-        <w:rPr>
-          <w:rFonts w:ascii="Times New Roman" w:hAnsi="Times New Roman"/>
-          <w:b/>
-          <w:bCs/>
-          <w:sz w:val="16"/>
-          <w:szCs w:val="16"/>
-        </w:rPr>
-        <w:t>phone</w:t>
-      </w:r>
-      <w:r>
-        <w:rPr>
-          <w:rFonts w:ascii="Times New Roman" w:hAnsi="Times New Roman"/>
-          <w:b/>
-          <w:bCs/>
-          <w:sz w:val="16"/>
-          <w:szCs w:val="16"/>
-        </w:rPr>
-        <w:t>}</w:t>
-      </w:r>
-    </w:p>
-    <w:p>
-      <w:pPr>
-        <w:spacing w:after="0"/>
-        <w:jc w:val="both"/>
-        <w:rPr>
-          <w:sz w:val="24"/>
-          <w:szCs w:val="24"/>
-        </w:rPr>
-      </w:pPr>
+      <w:proofErr w:type="spellStart"/>
       <w:r>
         <w:rPr>
           <w:rFonts w:ascii="Times New Roman" w:eastAsia="Times New Roman" w:hAnsi="Times New Roman"/>
-          <w:bCs/>
+          <w:b/>
           <w:sz w:val="16"/>
           <w:szCs w:val="16"/>
           <w:lang w:eastAsia="fr-FR"/>
         </w:rPr>
-        <w:t>Fonction</w:t>
-      </w:r>
-      <w:r>
-        <w:rPr>
-          <w:rFonts w:ascii="Times New Roman" w:eastAsia="Times New Roman" w:hAnsi="Times New Roman"/>
-          <w:b/>
-          <w:sz w:val="16"/>
-          <w:szCs w:val="16"/>
-          <w:lang w:eastAsia="fr-FR"/>
-        </w:rPr>
-        <w:t xml:space="preserve"> : </w:t>
-      </w:r>
-      <w:r>
-        <w:rPr>
-          <w:rFonts w:ascii="Times New Roman" w:eastAsia="Times New Roman" w:hAnsi="Times New Roman"/>
-          <w:b/>
-          <w:sz w:val="16"/>
-          <w:szCs w:val="16"/>
-          <w:lang w:eastAsia="fr-FR"/>
-        </w:rPr>
-        <w:t>${</w:t>
-      </w:r>
-      <w:r>
-        <w:rPr>
-          <w:rFonts w:ascii="Times New Roman" w:eastAsia="Times New Roman" w:hAnsi="Times New Roman"/>
-          <w:b/>
-          <w:sz w:val="16"/>
-          <w:szCs w:val="16"/>
-          <w:lang w:eastAsia="fr-FR"/>
-        </w:rPr>
         <w:t>verbal_trial.activity</w:t>
       </w:r>
+      <w:proofErr w:type="spellEnd"/>
       <w:r>
         <w:rPr>
           <w:rFonts w:ascii="Times New Roman" w:eastAsia="Times New Roman" w:hAnsi="Times New Roman"/>
@@ -927,6 +1174,7 @@
         </w:rPr>
         <w:t>${</w:t>
       </w:r>
+      <w:proofErr w:type="spellStart"/>
       <w:r>
         <w:rPr>
           <w:rFonts w:ascii="Times New Roman" w:eastAsia="Times New Roman" w:hAnsi="Times New Roman"/>
@@ -935,8 +1183,9 @@
           <w:szCs w:val="16"/>
           <w:lang w:eastAsia="fr-FR"/>
         </w:rPr>
-        <w:t>pledge</w:t>
-      </w:r>
+        <w:t>representative_nationality</w:t>
+      </w:r>
+      <w:proofErr w:type="spellEnd"/>
       <w:r>
         <w:rPr>
           <w:rFonts w:ascii="Times New Roman" w:eastAsia="Times New Roman" w:hAnsi="Times New Roman"/>
@@ -945,17 +1194,7 @@
           <w:szCs w:val="16"/>
           <w:lang w:eastAsia="fr-FR"/>
         </w:rPr>
-        <w:t>.</w:t>
-      </w:r>
-      <w:r>
-        <w:rPr>
-          <w:rFonts w:ascii="Times New Roman" w:eastAsia="Times New Roman" w:hAnsi="Times New Roman"/>
-          <w:b/>
-          <w:sz w:val="16"/>
-          <w:szCs w:val="16"/>
-          <w:lang w:eastAsia="fr-FR"/>
-        </w:rPr>
-        <w:t>nationalite},</w:t>
+        <w:t>},</w:t>
       </w:r>
     </w:p>
     <w:p>
@@ -1129,21 +1368,43 @@
           <w:lang w:val="fr-GA"/>
         </w:rPr>
       </w:pPr>
-      <w:bookmarkStart w:id="2" w:name="_Hlk177742750"/>
-      <w:bookmarkStart w:id="3" w:name="_Hlk177740855"/>
-      <w:bookmarkStart w:id="4" w:name="_Hlk124844379"/>
-      <w:bookmarkStart w:id="5" w:name="_Hlk160641697"/>
-      <w:r>
-        <w:rPr>
-          <w:rFonts w:ascii="Times New Roman" w:hAnsi="Times New Roman"/>
-          <w:b/>
-          <w:bCs/>
-          <w:sz w:val="16"/>
-          <w:szCs w:val="16"/>
-        </w:rPr>
-        <w:t>${individual_business.denomination}</w:t>
-      </w:r>
-      <w:bookmarkEnd w:id="2"/>
+      <w:bookmarkStart w:id="9" w:name="_Hlk177742750"/>
+      <w:bookmarkStart w:id="10" w:name="_Hlk177740855"/>
+      <w:bookmarkStart w:id="11" w:name="_Hlk124844379"/>
+      <w:bookmarkStart w:id="12" w:name="_Hlk160641697"/>
+      <w:r>
+        <w:rPr>
+          <w:rFonts w:ascii="Times New Roman" w:hAnsi="Times New Roman"/>
+          <w:b/>
+          <w:bCs/>
+          <w:sz w:val="16"/>
+          <w:szCs w:val="16"/>
+        </w:rPr>
+        <w:t>${</w:t>
+      </w:r>
+      <w:proofErr w:type="spellStart"/>
+      <w:r>
+        <w:rPr>
+          <w:rFonts w:ascii="Times New Roman" w:hAnsi="Times New Roman"/>
+          <w:b/>
+          <w:bCs/>
+          <w:sz w:val="16"/>
+          <w:szCs w:val="16"/>
+        </w:rPr>
+        <w:t>individual_business.denomination</w:t>
+      </w:r>
+      <w:proofErr w:type="spellEnd"/>
+      <w:r>
+        <w:rPr>
+          <w:rFonts w:ascii="Times New Roman" w:hAnsi="Times New Roman"/>
+          <w:b/>
+          <w:bCs/>
+          <w:sz w:val="16"/>
+          <w:szCs w:val="16"/>
+        </w:rPr>
+        <w:t>}</w:t>
+      </w:r>
+      <w:bookmarkEnd w:id="9"/>
       <w:r>
         <w:rPr>
           <w:rFonts w:ascii="Times New Roman" w:hAnsi="Times New Roman"/>
@@ -1154,7 +1415,7 @@
         </w:rPr>
         <w:t xml:space="preserve"> </w:t>
       </w:r>
-      <w:bookmarkEnd w:id="3"/>
+      <w:bookmarkEnd w:id="10"/>
       <w:r>
         <w:rPr>
           <w:rFonts w:ascii="Times New Roman" w:hAnsi="Times New Roman"/>
@@ -1189,7 +1450,29 @@
           <w:sz w:val="16"/>
           <w:szCs w:val="16"/>
         </w:rPr>
-        <w:t>${individual_business.head_office_address}</w:t>
+        <w:t>${</w:t>
+      </w:r>
+      <w:proofErr w:type="spellStart"/>
+      <w:r>
+        <w:rPr>
+          <w:rFonts w:ascii="Times New Roman" w:hAnsi="Times New Roman"/>
+          <w:b/>
+          <w:bCs/>
+          <w:sz w:val="16"/>
+          <w:szCs w:val="16"/>
+        </w:rPr>
+        <w:t>individual_business.head_office_address</w:t>
+      </w:r>
+      <w:proofErr w:type="spellEnd"/>
+      <w:r>
+        <w:rPr>
+          <w:rFonts w:ascii="Times New Roman" w:hAnsi="Times New Roman"/>
+          <w:b/>
+          <w:bCs/>
+          <w:sz w:val="16"/>
+          <w:szCs w:val="16"/>
+        </w:rPr>
+        <w:t>}</w:t>
       </w:r>
       <w:r>
         <w:rPr>
@@ -1219,6 +1502,7 @@
         </w:rPr>
         <w:t>${</w:t>
       </w:r>
+      <w:proofErr w:type="spellStart"/>
       <w:r>
         <w:rPr>
           <w:rFonts w:ascii="Times New Roman" w:hAnsi="Times New Roman"/>
@@ -1230,6 +1514,7 @@
         </w:rPr>
         <w:t>individual_business.commune</w:t>
       </w:r>
+      <w:proofErr w:type="spellEnd"/>
       <w:r>
         <w:rPr>
           <w:rFonts w:ascii="Times New Roman" w:hAnsi="Times New Roman"/>
@@ -1277,6 +1562,7 @@
         </w:rPr>
         <w:t>${</w:t>
       </w:r>
+      <w:proofErr w:type="spellStart"/>
       <w:r>
         <w:rPr>
           <w:rFonts w:ascii="Times New Roman" w:hAnsi="Times New Roman"/>
@@ -1286,7 +1572,19 @@
           <w:szCs w:val="16"/>
           <w:lang w:val="fr-GA"/>
         </w:rPr>
-        <w:t>individual_business.bp}</w:t>
+        <w:t>individual_business.bp</w:t>
+      </w:r>
+      <w:proofErr w:type="spellEnd"/>
+      <w:r>
+        <w:rPr>
+          <w:rFonts w:ascii="Times New Roman" w:hAnsi="Times New Roman"/>
+          <w:b/>
+          <w:bCs/>
+          <w:sz w:val="16"/>
+          <w:szCs w:val="16"/>
+          <w:lang w:val="fr-GA"/>
+        </w:rPr>
+        <w:t>}</w:t>
       </w:r>
       <w:r>
         <w:rPr>
@@ -1332,7 +1630,29 @@
           <w:sz w:val="16"/>
           <w:szCs w:val="16"/>
         </w:rPr>
-        <w:t>${individual_business.rccm_number}</w:t>
+        <w:t>${</w:t>
+      </w:r>
+      <w:proofErr w:type="spellStart"/>
+      <w:r>
+        <w:rPr>
+          <w:rFonts w:ascii="Times New Roman" w:hAnsi="Times New Roman"/>
+          <w:b/>
+          <w:bCs/>
+          <w:sz w:val="16"/>
+          <w:szCs w:val="16"/>
+        </w:rPr>
+        <w:t>individual_business.rccm_number</w:t>
+      </w:r>
+      <w:proofErr w:type="spellEnd"/>
+      <w:r>
+        <w:rPr>
+          <w:rFonts w:ascii="Times New Roman" w:hAnsi="Times New Roman"/>
+          <w:b/>
+          <w:bCs/>
+          <w:sz w:val="16"/>
+          <w:szCs w:val="16"/>
+        </w:rPr>
+        <w:t>}</w:t>
       </w:r>
       <w:r>
         <w:rPr>
@@ -1386,7 +1706,29 @@
           <w:sz w:val="16"/>
           <w:szCs w:val="16"/>
         </w:rPr>
-        <w:t>${individual_business.nif}</w:t>
+        <w:t>${</w:t>
+      </w:r>
+      <w:proofErr w:type="spellStart"/>
+      <w:r>
+        <w:rPr>
+          <w:rFonts w:ascii="Times New Roman" w:hAnsi="Times New Roman"/>
+          <w:b/>
+          <w:bCs/>
+          <w:sz w:val="16"/>
+          <w:szCs w:val="16"/>
+        </w:rPr>
+        <w:t>individual_business.nif</w:t>
+      </w:r>
+      <w:proofErr w:type="spellEnd"/>
+      <w:r>
+        <w:rPr>
+          <w:rFonts w:ascii="Times New Roman" w:hAnsi="Times New Roman"/>
+          <w:b/>
+          <w:bCs/>
+          <w:sz w:val="16"/>
+          <w:szCs w:val="16"/>
+        </w:rPr>
+        <w:t>}</w:t>
       </w:r>
       <w:r>
         <w:rPr>
@@ -1397,6 +1739,590 @@
         <w:t xml:space="preserve">, </w:t>
       </w:r>
     </w:p>
+    <w:p>
+      <w:pPr>
+        <w:spacing w:after="0"/>
+        <w:jc w:val="both"/>
+        <w:rPr>
+          <w:rFonts w:ascii="Times New Roman" w:hAnsi="Times New Roman"/>
+          <w:b/>
+          <w:bCs/>
+          <w:sz w:val="16"/>
+          <w:szCs w:val="16"/>
+          <w:lang w:val="fr-GA"/>
+        </w:rPr>
+      </w:pPr>
+      <w:r>
+        <w:rPr>
+          <w:rFonts w:ascii="Times New Roman" w:hAnsi="Times New Roman"/>
+          <w:sz w:val="16"/>
+          <w:szCs w:val="16"/>
+          <w:lang w:val="fr-GA"/>
+        </w:rPr>
+        <w:t xml:space="preserve"> </w:t>
+      </w:r>
+      <w:bookmarkEnd w:id="11"/>
+      <w:r>
+        <w:rPr>
+          <w:rFonts w:ascii="Times New Roman" w:hAnsi="Times New Roman"/>
+          <w:sz w:val="16"/>
+          <w:szCs w:val="16"/>
+          <w:lang w:val="fr-GA"/>
+        </w:rPr>
+        <w:t>${</w:t>
+      </w:r>
+      <w:proofErr w:type="spellStart"/>
+      <w:r>
+        <w:rPr>
+          <w:rFonts w:ascii="Times New Roman" w:hAnsi="Times New Roman"/>
+          <w:sz w:val="16"/>
+          <w:szCs w:val="16"/>
+          <w:lang w:val="fr-GA"/>
+        </w:rPr>
+        <w:t>verbal_trial.civility</w:t>
+      </w:r>
+      <w:proofErr w:type="spellEnd"/>
+      <w:r>
+        <w:rPr>
+          <w:rFonts w:ascii="Times New Roman" w:hAnsi="Times New Roman"/>
+          <w:sz w:val="16"/>
+          <w:szCs w:val="16"/>
+          <w:lang w:val="fr-GA"/>
+        </w:rPr>
+        <w:t>}</w:t>
+      </w:r>
+      <w:r>
+        <w:rPr>
+          <w:rFonts w:ascii="Times New Roman" w:hAnsi="Times New Roman"/>
+          <w:b/>
+          <w:bCs/>
+          <w:sz w:val="16"/>
+          <w:szCs w:val="16"/>
+          <w:lang w:val="fr-GA"/>
+        </w:rPr>
+        <w:t xml:space="preserve"> ${</w:t>
+      </w:r>
+      <w:proofErr w:type="spellStart"/>
+      <w:r>
+        <w:rPr>
+          <w:rFonts w:ascii="Times New Roman" w:hAnsi="Times New Roman"/>
+          <w:b/>
+          <w:bCs/>
+          <w:sz w:val="16"/>
+          <w:szCs w:val="16"/>
+          <w:lang w:val="fr-GA"/>
+        </w:rPr>
+        <w:t>verbal_trial.applicant_last_name</w:t>
+      </w:r>
+      <w:proofErr w:type="spellEnd"/>
+      <w:r>
+        <w:rPr>
+          <w:rFonts w:ascii="Times New Roman" w:hAnsi="Times New Roman"/>
+          <w:b/>
+          <w:bCs/>
+          <w:sz w:val="16"/>
+          <w:szCs w:val="16"/>
+          <w:lang w:val="fr-GA"/>
+        </w:rPr>
+        <w:t>} ${</w:t>
+      </w:r>
+      <w:proofErr w:type="spellStart"/>
+      <w:r>
+        <w:rPr>
+          <w:rFonts w:ascii="Times New Roman" w:hAnsi="Times New Roman"/>
+          <w:b/>
+          <w:bCs/>
+          <w:sz w:val="16"/>
+          <w:szCs w:val="16"/>
+          <w:lang w:val="fr-GA"/>
+        </w:rPr>
+        <w:t>verbal_trial.applicant_first_name</w:t>
+      </w:r>
+      <w:proofErr w:type="spellEnd"/>
+      <w:r>
+        <w:rPr>
+          <w:rFonts w:ascii="Times New Roman" w:hAnsi="Times New Roman"/>
+          <w:b/>
+          <w:bCs/>
+          <w:sz w:val="16"/>
+          <w:szCs w:val="16"/>
+          <w:lang w:val="fr-GA"/>
+        </w:rPr>
+        <w:t xml:space="preserve">} </w:t>
+      </w:r>
+      <w:r>
+        <w:rPr>
+          <w:rFonts w:ascii="Times New Roman" w:hAnsi="Times New Roman"/>
+          <w:bCs/>
+          <w:sz w:val="16"/>
+          <w:szCs w:val="16"/>
+          <w:lang w:val="fr-GA"/>
+        </w:rPr>
+        <w:t xml:space="preserve">né le </w:t>
+      </w:r>
+      <w:r>
+        <w:rPr>
+          <w:rFonts w:ascii="Times New Roman" w:hAnsi="Times New Roman"/>
+          <w:b/>
+          <w:bCs/>
+          <w:sz w:val="16"/>
+          <w:szCs w:val="16"/>
+          <w:lang w:val="fr-GA"/>
+        </w:rPr>
+        <w:t>${</w:t>
+      </w:r>
+      <w:proofErr w:type="spellStart"/>
+      <w:r>
+        <w:rPr>
+          <w:rFonts w:ascii="Times New Roman" w:hAnsi="Times New Roman"/>
+          <w:b/>
+          <w:bCs/>
+          <w:sz w:val="16"/>
+          <w:szCs w:val="16"/>
+          <w:lang w:val="fr-GA"/>
+        </w:rPr>
+        <w:t>representative_birth_date</w:t>
+      </w:r>
+      <w:proofErr w:type="spellEnd"/>
+      <w:r>
+        <w:rPr>
+          <w:rFonts w:ascii="Times New Roman" w:hAnsi="Times New Roman"/>
+          <w:b/>
+          <w:bCs/>
+          <w:sz w:val="16"/>
+          <w:szCs w:val="16"/>
+          <w:lang w:val="fr-GA"/>
+        </w:rPr>
+        <w:t xml:space="preserve">} </w:t>
+      </w:r>
+      <w:r>
+        <w:rPr>
+          <w:rFonts w:ascii="Times New Roman" w:hAnsi="Times New Roman"/>
+          <w:b/>
+          <w:bCs/>
+          <w:sz w:val="16"/>
+          <w:szCs w:val="16"/>
+          <w:lang w:val="fr-GA"/>
+        </w:rPr>
+        <w:t xml:space="preserve"> </w:t>
+      </w:r>
+      <w:r>
+        <w:rPr>
+          <w:rFonts w:ascii="Times New Roman" w:hAnsi="Times New Roman"/>
+          <w:bCs/>
+          <w:sz w:val="16"/>
+          <w:szCs w:val="16"/>
+          <w:lang w:val="fr-GA"/>
+        </w:rPr>
+        <w:t xml:space="preserve">à </w:t>
+      </w:r>
+      <w:r>
+        <w:rPr>
+          <w:rFonts w:ascii="Times New Roman" w:hAnsi="Times New Roman"/>
+          <w:b/>
+          <w:bCs/>
+          <w:sz w:val="16"/>
+          <w:szCs w:val="16"/>
+          <w:lang w:val="fr-GA"/>
+        </w:rPr>
+        <w:t>${</w:t>
+      </w:r>
+      <w:proofErr w:type="spellStart"/>
+      <w:r>
+        <w:rPr>
+          <w:rFonts w:ascii="Times New Roman" w:hAnsi="Times New Roman"/>
+          <w:b/>
+          <w:bCs/>
+          <w:sz w:val="16"/>
+          <w:szCs w:val="16"/>
+          <w:lang w:val="fr-GA"/>
+        </w:rPr>
+        <w:t>representative_birth_place</w:t>
+      </w:r>
+      <w:proofErr w:type="spellEnd"/>
+      <w:r>
+        <w:rPr>
+          <w:rFonts w:ascii="Times New Roman" w:hAnsi="Times New Roman"/>
+          <w:b/>
+          <w:bCs/>
+          <w:sz w:val="16"/>
+          <w:szCs w:val="16"/>
+          <w:lang w:val="fr-GA"/>
+        </w:rPr>
+        <w:t>}</w:t>
+      </w:r>
+      <w:r>
+        <w:rPr>
+          <w:rFonts w:ascii="Times New Roman" w:hAnsi="Times New Roman"/>
+          <w:b/>
+          <w:sz w:val="16"/>
+          <w:szCs w:val="16"/>
+          <w:lang w:val="fr-GA"/>
+        </w:rPr>
+        <w:t xml:space="preserve">, </w:t>
+      </w:r>
+      <w:r>
+        <w:rPr>
+          <w:rFonts w:ascii="Times New Roman" w:hAnsi="Times New Roman"/>
+          <w:bCs/>
+          <w:sz w:val="16"/>
+          <w:szCs w:val="16"/>
+          <w:lang w:val="fr-GA"/>
+        </w:rPr>
+        <w:t xml:space="preserve">titulaire de </w:t>
+      </w:r>
+      <w:r>
+        <w:rPr>
+          <w:rFonts w:ascii="Times New Roman" w:hAnsi="Times New Roman"/>
+          <w:b/>
+          <w:bCs/>
+          <w:sz w:val="16"/>
+          <w:szCs w:val="16"/>
+          <w:lang w:val="fr-GA"/>
+        </w:rPr>
+        <w:t>${</w:t>
+      </w:r>
+      <w:proofErr w:type="spellStart"/>
+      <w:r>
+        <w:rPr>
+          <w:rFonts w:ascii="Times New Roman" w:hAnsi="Times New Roman"/>
+          <w:b/>
+          <w:bCs/>
+          <w:sz w:val="16"/>
+          <w:szCs w:val="16"/>
+          <w:lang w:val="fr-GA"/>
+        </w:rPr>
+        <w:t>representative_type_of_identity_document</w:t>
+      </w:r>
+      <w:proofErr w:type="spellEnd"/>
+      <w:r>
+        <w:rPr>
+          <w:rFonts w:ascii="Times New Roman" w:hAnsi="Times New Roman"/>
+          <w:b/>
+          <w:bCs/>
+          <w:sz w:val="16"/>
+          <w:szCs w:val="16"/>
+          <w:lang w:val="fr-GA"/>
+        </w:rPr>
+        <w:t xml:space="preserve">} </w:t>
+      </w:r>
+      <w:r>
+        <w:rPr>
+          <w:rFonts w:ascii="Times New Roman" w:hAnsi="Times New Roman"/>
+          <w:b/>
+          <w:bCs/>
+          <w:sz w:val="16"/>
+          <w:szCs w:val="16"/>
+          <w:lang w:val="fr-GA"/>
+        </w:rPr>
+        <w:t xml:space="preserve"> </w:t>
+      </w:r>
+      <w:r>
+        <w:rPr>
+          <w:rFonts w:ascii="Times New Roman" w:hAnsi="Times New Roman"/>
+          <w:b/>
+          <w:sz w:val="16"/>
+          <w:szCs w:val="16"/>
+          <w:lang w:val="fr-GA"/>
+        </w:rPr>
+        <w:t>N°${</w:t>
+      </w:r>
+      <w:proofErr w:type="spellStart"/>
+      <w:r>
+        <w:rPr>
+          <w:rFonts w:ascii="Times New Roman" w:hAnsi="Times New Roman"/>
+          <w:b/>
+          <w:sz w:val="16"/>
+          <w:szCs w:val="16"/>
+          <w:lang w:val="fr-GA"/>
+        </w:rPr>
+        <w:t>representative_number_of_identity_document</w:t>
+      </w:r>
+      <w:proofErr w:type="spellEnd"/>
+      <w:r>
+        <w:rPr>
+          <w:rFonts w:ascii="Times New Roman" w:hAnsi="Times New Roman"/>
+          <w:b/>
+          <w:sz w:val="16"/>
+          <w:szCs w:val="16"/>
+          <w:lang w:val="fr-GA"/>
+        </w:rPr>
+        <w:t xml:space="preserve">} </w:t>
+      </w:r>
+      <w:r>
+        <w:rPr>
+          <w:rFonts w:ascii="Times New Roman" w:hAnsi="Times New Roman"/>
+          <w:b/>
+          <w:sz w:val="16"/>
+          <w:szCs w:val="16"/>
+          <w:lang w:val="fr-GA"/>
+        </w:rPr>
+        <w:t xml:space="preserve"> </w:t>
+      </w:r>
+      <w:r>
+        <w:rPr>
+          <w:rFonts w:ascii="Times New Roman" w:hAnsi="Times New Roman"/>
+          <w:bCs/>
+          <w:sz w:val="16"/>
+          <w:szCs w:val="16"/>
+          <w:lang w:val="fr-GA"/>
+        </w:rPr>
+        <w:t xml:space="preserve">délivré le </w:t>
+      </w:r>
+      <w:r>
+        <w:rPr>
+          <w:rFonts w:ascii="Times New Roman" w:hAnsi="Times New Roman"/>
+          <w:b/>
+          <w:bCs/>
+          <w:sz w:val="16"/>
+          <w:szCs w:val="16"/>
+          <w:lang w:val="fr-GA"/>
+        </w:rPr>
+        <w:t>${</w:t>
+      </w:r>
+      <w:proofErr w:type="spellStart"/>
+      <w:r>
+        <w:rPr>
+          <w:rFonts w:ascii="Times New Roman" w:hAnsi="Times New Roman"/>
+          <w:b/>
+          <w:bCs/>
+          <w:sz w:val="16"/>
+          <w:szCs w:val="16"/>
+          <w:lang w:val="fr-GA"/>
+        </w:rPr>
+        <w:t>representative_date_of_issue_of_identity_document</w:t>
+      </w:r>
+      <w:proofErr w:type="spellEnd"/>
+      <w:r>
+        <w:rPr>
+          <w:rFonts w:ascii="Times New Roman" w:hAnsi="Times New Roman"/>
+          <w:b/>
+          <w:bCs/>
+          <w:sz w:val="16"/>
+          <w:szCs w:val="16"/>
+          <w:lang w:val="fr-GA"/>
+        </w:rPr>
+        <w:t xml:space="preserve">} </w:t>
+      </w:r>
+      <w:r>
+        <w:rPr>
+          <w:rFonts w:ascii="Times New Roman" w:hAnsi="Times New Roman"/>
+          <w:b/>
+          <w:bCs/>
+          <w:sz w:val="16"/>
+          <w:szCs w:val="16"/>
+          <w:lang w:val="fr-GA"/>
+        </w:rPr>
+        <w:t xml:space="preserve"> </w:t>
+      </w:r>
+      <w:r>
+        <w:rPr>
+          <w:rFonts w:ascii="Times New Roman" w:hAnsi="Times New Roman"/>
+          <w:sz w:val="16"/>
+          <w:szCs w:val="16"/>
+          <w:lang w:val="fr-GA"/>
+        </w:rPr>
+        <w:t>par</w:t>
+      </w:r>
+      <w:r>
+        <w:rPr>
+          <w:rFonts w:ascii="Times New Roman" w:hAnsi="Times New Roman"/>
+          <w:b/>
+          <w:sz w:val="16"/>
+          <w:szCs w:val="16"/>
+          <w:lang w:val="fr-GA"/>
+        </w:rPr>
+        <w:t xml:space="preserve"> </w:t>
+      </w:r>
+      <w:r>
+        <w:rPr>
+          <w:rFonts w:ascii="Times New Roman" w:hAnsi="Times New Roman"/>
+          <w:b/>
+          <w:bCs/>
+          <w:sz w:val="16"/>
+          <w:szCs w:val="16"/>
+          <w:lang w:val="fr-GA"/>
+        </w:rPr>
+        <w:t>${</w:t>
+      </w:r>
+      <w:proofErr w:type="spellStart"/>
+      <w:r>
+        <w:rPr>
+          <w:rFonts w:ascii="Times New Roman" w:hAnsi="Times New Roman"/>
+          <w:b/>
+          <w:bCs/>
+          <w:sz w:val="16"/>
+          <w:szCs w:val="16"/>
+          <w:lang w:val="fr-GA"/>
+        </w:rPr>
+        <w:t>representative_office_delivery</w:t>
+      </w:r>
+      <w:proofErr w:type="spellEnd"/>
+      <w:r>
+        <w:rPr>
+          <w:rFonts w:ascii="Times New Roman" w:hAnsi="Times New Roman"/>
+          <w:b/>
+          <w:bCs/>
+          <w:sz w:val="16"/>
+          <w:szCs w:val="16"/>
+          <w:lang w:val="fr-GA"/>
+        </w:rPr>
+        <w:t>}</w:t>
+      </w:r>
+      <w:r>
+        <w:rPr>
+          <w:rFonts w:ascii="Times New Roman" w:hAnsi="Times New Roman"/>
+          <w:b/>
+          <w:bCs/>
+          <w:sz w:val="16"/>
+          <w:szCs w:val="16"/>
+          <w:lang w:val="fr-GA"/>
+        </w:rPr>
+        <w:t xml:space="preserve"> </w:t>
+      </w:r>
+      <w:r>
+        <w:rPr>
+          <w:rFonts w:ascii="Times New Roman" w:hAnsi="Times New Roman"/>
+          <w:sz w:val="16"/>
+          <w:szCs w:val="16"/>
+          <w:lang w:val="fr-GA"/>
+        </w:rPr>
+        <w:t>domicilié à</w:t>
+      </w:r>
+      <w:r>
+        <w:rPr>
+          <w:rFonts w:ascii="Times New Roman" w:hAnsi="Times New Roman"/>
+          <w:b/>
+          <w:bCs/>
+          <w:sz w:val="16"/>
+          <w:szCs w:val="16"/>
+          <w:lang w:val="fr-GA"/>
+        </w:rPr>
+        <w:t xml:space="preserve"> </w:t>
+      </w:r>
+      <w:r>
+        <w:rPr>
+          <w:rFonts w:ascii="Times New Roman" w:hAnsi="Times New Roman"/>
+          <w:b/>
+          <w:bCs/>
+          <w:sz w:val="16"/>
+          <w:szCs w:val="16"/>
+          <w:lang w:val="fr-GA"/>
+        </w:rPr>
+        <w:t>${</w:t>
+      </w:r>
+      <w:proofErr w:type="spellStart"/>
+      <w:r>
+        <w:rPr>
+          <w:rFonts w:ascii="Times New Roman" w:hAnsi="Times New Roman"/>
+          <w:b/>
+          <w:bCs/>
+          <w:sz w:val="16"/>
+          <w:szCs w:val="16"/>
+          <w:lang w:val="fr-GA"/>
+        </w:rPr>
+        <w:t>representative_home_address</w:t>
+      </w:r>
+      <w:proofErr w:type="spellEnd"/>
+      <w:r>
+        <w:rPr>
+          <w:rFonts w:ascii="Times New Roman" w:hAnsi="Times New Roman"/>
+          <w:b/>
+          <w:bCs/>
+          <w:sz w:val="16"/>
+          <w:szCs w:val="16"/>
+          <w:lang w:val="fr-GA"/>
+        </w:rPr>
+        <w:t xml:space="preserve">} </w:t>
+      </w:r>
+      <w:r>
+        <w:rPr>
+          <w:rFonts w:ascii="Times New Roman" w:hAnsi="Times New Roman"/>
+          <w:sz w:val="16"/>
+          <w:szCs w:val="16"/>
+          <w:lang w:val="fr-GA"/>
+        </w:rPr>
+        <w:t>et répondant au</w:t>
+      </w:r>
+      <w:r>
+        <w:rPr>
+          <w:rFonts w:ascii="Times New Roman" w:hAnsi="Times New Roman"/>
+          <w:b/>
+          <w:bCs/>
+          <w:sz w:val="16"/>
+          <w:szCs w:val="16"/>
+          <w:lang w:val="fr-GA"/>
+        </w:rPr>
+        <w:t xml:space="preserve"> </w:t>
+      </w:r>
+      <w:r>
+        <w:rPr>
+          <w:rFonts w:ascii="Times New Roman" w:hAnsi="Times New Roman"/>
+          <w:b/>
+          <w:bCs/>
+          <w:sz w:val="16"/>
+          <w:szCs w:val="16"/>
+          <w:lang w:val="fr-GA"/>
+        </w:rPr>
+        <w:t>${</w:t>
+      </w:r>
+      <w:proofErr w:type="spellStart"/>
+      <w:r>
+        <w:rPr>
+          <w:rFonts w:ascii="Times New Roman" w:hAnsi="Times New Roman"/>
+          <w:b/>
+          <w:bCs/>
+          <w:sz w:val="16"/>
+          <w:szCs w:val="16"/>
+          <w:lang w:val="fr-GA"/>
+        </w:rPr>
+        <w:t>representative_phone_number</w:t>
+      </w:r>
+      <w:proofErr w:type="spellEnd"/>
+      <w:r>
+        <w:rPr>
+          <w:rFonts w:ascii="Times New Roman" w:hAnsi="Times New Roman"/>
+          <w:b/>
+          <w:bCs/>
+          <w:sz w:val="16"/>
+          <w:szCs w:val="16"/>
+          <w:lang w:val="fr-GA"/>
+        </w:rPr>
+        <w:t>}</w:t>
+      </w:r>
+      <w:r>
+        <w:rPr>
+          <w:rFonts w:ascii="Times New Roman" w:hAnsi="Times New Roman"/>
+          <w:b/>
+          <w:bCs/>
+          <w:sz w:val="16"/>
+          <w:szCs w:val="16"/>
+          <w:lang w:val="fr-GA"/>
+        </w:rPr>
+        <w:t xml:space="preserve">, </w:t>
+      </w:r>
+      <w:r>
+        <w:rPr>
+          <w:rFonts w:ascii="Times New Roman" w:hAnsi="Times New Roman"/>
+          <w:b/>
+          <w:bCs/>
+          <w:sz w:val="16"/>
+          <w:szCs w:val="16"/>
+          <w:lang w:val="fr-GA"/>
+        </w:rPr>
+        <w:t xml:space="preserve"> </w:t>
+      </w:r>
+      <w:r>
+        <w:rPr>
+          <w:rFonts w:ascii="Times New Roman" w:hAnsi="Times New Roman"/>
+          <w:sz w:val="16"/>
+          <w:szCs w:val="16"/>
+          <w:lang w:val="fr-GA"/>
+        </w:rPr>
+        <w:t>gérant ayant pleins pouvoirs à l'effet des présentes,</w:t>
+      </w:r>
+    </w:p>
+    <w:bookmarkEnd w:id="12"/>
     <w:p>
       <w:pPr>
         <w:suppressAutoHyphens w:val="0"/>
@@ -1406,470 +2332,6 @@
         <w:textAlignment w:val="auto"/>
         <w:rPr>
           <w:rFonts w:ascii="Times New Roman" w:hAnsi="Times New Roman"/>
-          <w:b/>
-          <w:bCs/>
-          <w:sz w:val="16"/>
-          <w:szCs w:val="16"/>
-          <w:lang w:val="fr-GA"/>
-        </w:rPr>
-      </w:pPr>
-      <w:r>
-        <w:rPr>
-          <w:rFonts w:ascii="Times New Roman" w:hAnsi="Times New Roman"/>
-          <w:sz w:val="16"/>
-          <w:szCs w:val="16"/>
-          <w:lang w:val="fr-GA"/>
-        </w:rPr>
-        <w:t>La société</w:t>
-      </w:r>
-      <w:r>
-        <w:rPr>
-          <w:rFonts w:ascii="Times New Roman" w:hAnsi="Times New Roman"/>
-          <w:b/>
-          <w:bCs/>
-          <w:sz w:val="16"/>
-          <w:szCs w:val="16"/>
-          <w:lang w:val="fr-GA"/>
-        </w:rPr>
-        <w:t xml:space="preserve"> </w:t>
-      </w:r>
-      <w:bookmarkStart w:id="6" w:name="_Hlk177741595"/>
-      <w:r>
-        <w:rPr>
-          <w:rFonts w:ascii="Times New Roman" w:hAnsi="Times New Roman"/>
-          <w:b/>
-          <w:bCs/>
-          <w:sz w:val="16"/>
-          <w:szCs w:val="16"/>
-          <w:lang w:val="fr-GA"/>
-        </w:rPr>
-        <w:t>${individual_business.denomination}</w:t>
-      </w:r>
-      <w:r>
-        <w:rPr>
-          <w:rFonts w:ascii="Times New Roman" w:hAnsi="Times New Roman"/>
-          <w:b/>
-          <w:bCs/>
-          <w:sz w:val="16"/>
-          <w:szCs w:val="16"/>
-          <w:lang w:val="fr-GA"/>
-        </w:rPr>
-        <w:t xml:space="preserve"> </w:t>
-      </w:r>
-      <w:bookmarkEnd w:id="6"/>
-      <w:r>
-        <w:rPr>
-          <w:rFonts w:ascii="Times New Roman" w:hAnsi="Times New Roman"/>
-          <w:sz w:val="16"/>
-          <w:szCs w:val="16"/>
-          <w:lang w:val="fr-GA"/>
-        </w:rPr>
-        <w:t xml:space="preserve">est représentée par </w:t>
-      </w:r>
-      <w:bookmarkStart w:id="7" w:name="_Hlk177741161"/>
-      <w:bookmarkStart w:id="8" w:name="_Hlk166429554"/>
-      <w:bookmarkEnd w:id="4"/>
-      <w:r>
-        <w:rPr>
-          <w:rFonts w:ascii="Times New Roman" w:hAnsi="Times New Roman"/>
-          <w:sz w:val="16"/>
-          <w:szCs w:val="16"/>
-          <w:lang w:val="fr-GA"/>
-        </w:rPr>
-        <w:t>${pledge.civility}</w:t>
-      </w:r>
-      <w:r>
-        <w:rPr>
-          <w:rFonts w:ascii="Times New Roman" w:hAnsi="Times New Roman"/>
-          <w:b/>
-          <w:bCs/>
-          <w:sz w:val="16"/>
-          <w:szCs w:val="16"/>
-          <w:lang w:val="fr-GA"/>
-        </w:rPr>
-        <w:t xml:space="preserve"> ${pledge.nom} ${pledge.prenom}</w:t>
-      </w:r>
-      <w:r>
-        <w:rPr>
-          <w:rFonts w:ascii="Times New Roman" w:hAnsi="Times New Roman"/>
-          <w:b/>
-          <w:bCs/>
-          <w:sz w:val="16"/>
-          <w:szCs w:val="16"/>
-          <w:lang w:val="fr-GA"/>
-        </w:rPr>
-        <w:t xml:space="preserve"> </w:t>
-      </w:r>
-      <w:bookmarkEnd w:id="7"/>
-      <w:r>
-        <w:rPr>
-          <w:rFonts w:ascii="Times New Roman" w:hAnsi="Times New Roman"/>
-          <w:sz w:val="16"/>
-          <w:szCs w:val="16"/>
-          <w:lang w:val="fr-GA"/>
-        </w:rPr>
-        <w:t>né le</w:t>
-      </w:r>
-      <w:r>
-        <w:rPr>
-          <w:rFonts w:ascii="Times New Roman" w:hAnsi="Times New Roman"/>
-          <w:sz w:val="16"/>
-          <w:szCs w:val="16"/>
-          <w:lang w:val="fr-GA"/>
-        </w:rPr>
-        <w:t xml:space="preserve"> </w:t>
-      </w:r>
-      <w:r>
-        <w:rPr>
-          <w:rFonts w:ascii="Times New Roman" w:hAnsi="Times New Roman"/>
-          <w:b/>
-          <w:bCs/>
-          <w:sz w:val="16"/>
-          <w:szCs w:val="16"/>
-          <w:lang w:val="fr-GA"/>
-        </w:rPr>
-        <w:t>${pledge.date_naiss}</w:t>
-      </w:r>
-      <w:r>
-        <w:rPr>
-          <w:rFonts w:ascii="Times New Roman" w:hAnsi="Times New Roman"/>
-          <w:b/>
-          <w:bCs/>
-          <w:sz w:val="16"/>
-          <w:szCs w:val="16"/>
-          <w:lang w:val="fr-GA"/>
-        </w:rPr>
-        <w:t xml:space="preserve"> </w:t>
-      </w:r>
-      <w:r>
-        <w:rPr>
-          <w:rFonts w:ascii="Times New Roman" w:hAnsi="Times New Roman"/>
-          <w:sz w:val="16"/>
-          <w:szCs w:val="16"/>
-          <w:lang w:val="fr-GA"/>
-        </w:rPr>
-        <w:t>à</w:t>
-      </w:r>
-      <w:r>
-        <w:rPr>
-          <w:rFonts w:ascii="Times New Roman" w:hAnsi="Times New Roman"/>
-          <w:b/>
-          <w:bCs/>
-          <w:sz w:val="16"/>
-          <w:szCs w:val="16"/>
-          <w:lang w:val="fr-GA"/>
-        </w:rPr>
-        <w:t xml:space="preserve"> </w:t>
-      </w:r>
-      <w:r>
-        <w:rPr>
-          <w:rFonts w:ascii="Times New Roman" w:hAnsi="Times New Roman"/>
-          <w:b/>
-          <w:bCs/>
-          <w:sz w:val="16"/>
-          <w:szCs w:val="16"/>
-          <w:lang w:val="fr-GA"/>
-        </w:rPr>
-        <w:t>${pledge.lieux_naiss</w:t>
-      </w:r>
-      <w:r>
-        <w:rPr>
-          <w:rFonts w:ascii="Times New Roman" w:hAnsi="Times New Roman"/>
-          <w:b/>
-          <w:bCs/>
-          <w:sz w:val="16"/>
-          <w:szCs w:val="16"/>
-          <w:lang w:val="fr-GA"/>
-        </w:rPr>
-        <w:t>}</w:t>
-      </w:r>
-    </w:p>
-    <w:bookmarkEnd w:id="8"/>
-    <w:p>
-      <w:pPr>
-        <w:suppressAutoHyphens w:val="0"/>
-        <w:autoSpaceDN/>
-        <w:spacing w:after="0" w:line="276" w:lineRule="auto"/>
-        <w:jc w:val="both"/>
-        <w:textAlignment w:val="auto"/>
-        <w:rPr>
-          <w:rFonts w:ascii="Times New Roman" w:hAnsi="Times New Roman"/>
-          <w:b/>
-          <w:bCs/>
-          <w:sz w:val="16"/>
-          <w:szCs w:val="16"/>
-          <w:lang w:val="fr-GA"/>
-        </w:rPr>
-      </w:pPr>
-      <w:r>
-        <w:rPr>
-          <w:rFonts w:ascii="Times New Roman" w:hAnsi="Times New Roman"/>
-          <w:sz w:val="16"/>
-          <w:szCs w:val="16"/>
-          <w:lang w:val="fr-GA"/>
-        </w:rPr>
-        <w:t>Titulaire</w:t>
-      </w:r>
-      <w:r>
-        <w:rPr>
-          <w:rFonts w:ascii="Times New Roman" w:hAnsi="Times New Roman"/>
-          <w:b/>
-          <w:bCs/>
-          <w:sz w:val="16"/>
-          <w:szCs w:val="16"/>
-          <w:lang w:val="fr-GA"/>
-        </w:rPr>
-        <w:t xml:space="preserve"> </w:t>
-      </w:r>
-      <w:r>
-        <w:rPr>
-          <w:rFonts w:ascii="Times New Roman" w:hAnsi="Times New Roman"/>
-          <w:sz w:val="16"/>
-          <w:szCs w:val="16"/>
-          <w:lang w:val="fr-GA"/>
-        </w:rPr>
-        <w:t>de</w:t>
-      </w:r>
-      <w:r>
-        <w:rPr>
-          <w:rFonts w:ascii="Times New Roman" w:hAnsi="Times New Roman"/>
-          <w:sz w:val="16"/>
-          <w:szCs w:val="16"/>
-          <w:lang w:val="fr-GA"/>
-        </w:rPr>
-        <w:t xml:space="preserve"> </w:t>
-      </w:r>
-      <w:r>
-        <w:rPr>
-          <w:rFonts w:ascii="Times New Roman" w:hAnsi="Times New Roman"/>
-          <w:b/>
-          <w:bCs/>
-          <w:sz w:val="16"/>
-          <w:szCs w:val="16"/>
-          <w:lang w:val="fr-GA"/>
-        </w:rPr>
-        <w:t>${pledge.identity_document} N°${pledge.num_identity_document}</w:t>
-      </w:r>
-      <w:r>
-        <w:rPr>
-          <w:rFonts w:ascii="Times New Roman" w:hAnsi="Times New Roman"/>
-          <w:b/>
-          <w:bCs/>
-          <w:sz w:val="16"/>
-          <w:szCs w:val="16"/>
-          <w:lang w:val="fr-GA"/>
-        </w:rPr>
-        <w:t xml:space="preserve">     </w:t>
-      </w:r>
-      <w:r>
-        <w:rPr>
-          <w:rFonts w:ascii="Times New Roman" w:hAnsi="Times New Roman"/>
-          <w:sz w:val="16"/>
-          <w:szCs w:val="16"/>
-          <w:lang w:val="fr-GA"/>
-        </w:rPr>
-        <w:t>délivrée</w:t>
-      </w:r>
-      <w:r>
-        <w:rPr>
-          <w:rFonts w:ascii="Times New Roman" w:hAnsi="Times New Roman"/>
-          <w:sz w:val="16"/>
-          <w:szCs w:val="16"/>
-          <w:lang w:val="fr-GA"/>
-        </w:rPr>
-        <w:t xml:space="preserve"> </w:t>
-      </w:r>
-      <w:r>
-        <w:rPr>
-          <w:rFonts w:ascii="Times New Roman" w:hAnsi="Times New Roman"/>
-          <w:sz w:val="16"/>
-          <w:szCs w:val="16"/>
-          <w:lang w:val="fr-GA"/>
-        </w:rPr>
-        <w:t xml:space="preserve">le    </w:t>
-      </w:r>
-      <w:r>
-        <w:rPr>
-          <w:rFonts w:ascii="Times New Roman" w:hAnsi="Times New Roman"/>
-          <w:b/>
-          <w:bCs/>
-          <w:sz w:val="16"/>
-          <w:szCs w:val="16"/>
-          <w:lang w:val="fr-GA"/>
-        </w:rPr>
-        <w:t>${pledge.date_delivery_document}</w:t>
-      </w:r>
-      <w:r>
-        <w:rPr>
-          <w:rFonts w:ascii="Times New Roman" w:hAnsi="Times New Roman"/>
-          <w:b/>
-          <w:bCs/>
-          <w:sz w:val="16"/>
-          <w:szCs w:val="16"/>
-          <w:lang w:val="fr-GA"/>
-        </w:rPr>
-        <w:t xml:space="preserve"> </w:t>
-      </w:r>
-      <w:r>
-        <w:rPr>
-          <w:rFonts w:ascii="Times New Roman" w:hAnsi="Times New Roman"/>
-          <w:sz w:val="16"/>
-          <w:szCs w:val="16"/>
-          <w:lang w:val="fr-GA"/>
-        </w:rPr>
-        <w:t>par</w:t>
-      </w:r>
-      <w:r>
-        <w:rPr>
-          <w:rFonts w:ascii="Times New Roman" w:hAnsi="Times New Roman"/>
-          <w:sz w:val="16"/>
-          <w:szCs w:val="16"/>
-          <w:lang w:val="fr-GA"/>
-        </w:rPr>
-        <w:t xml:space="preserve"> </w:t>
-      </w:r>
-      <w:r>
-        <w:rPr>
-          <w:rFonts w:ascii="Times New Roman" w:hAnsi="Times New Roman"/>
-          <w:b/>
-          <w:bCs/>
-          <w:sz w:val="16"/>
-          <w:szCs w:val="16"/>
-          <w:lang w:val="fr-GA"/>
-        </w:rPr>
-        <w:t>${pledge.office_delivery},</w:t>
-      </w:r>
-      <w:r>
-        <w:rPr>
-          <w:rFonts w:ascii="Times New Roman" w:hAnsi="Times New Roman"/>
-          <w:sz w:val="16"/>
-          <w:szCs w:val="16"/>
-          <w:lang w:val="fr-GA"/>
-        </w:rPr>
-        <w:t xml:space="preserve"> </w:t>
-      </w:r>
-      <w:r>
-        <w:rPr>
-          <w:rFonts w:ascii="Times New Roman" w:hAnsi="Times New Roman"/>
-          <w:sz w:val="16"/>
-          <w:szCs w:val="16"/>
-          <w:lang w:val="fr-GA"/>
-        </w:rPr>
-        <w:t>d</w:t>
-      </w:r>
-      <w:r>
-        <w:rPr>
-          <w:rFonts w:ascii="Times New Roman" w:hAnsi="Times New Roman"/>
-          <w:sz w:val="16"/>
-          <w:szCs w:val="16"/>
-          <w:lang w:val="fr-GA"/>
-        </w:rPr>
-        <w:t>omicilié</w:t>
-      </w:r>
-      <w:r>
-        <w:rPr>
-          <w:rFonts w:ascii="Times New Roman" w:hAnsi="Times New Roman"/>
-          <w:b/>
-          <w:bCs/>
-          <w:sz w:val="16"/>
-          <w:szCs w:val="16"/>
-          <w:lang w:val="fr-GA"/>
-        </w:rPr>
-        <w:t xml:space="preserve"> à </w:t>
-      </w:r>
-      <w:r>
-        <w:rPr>
-          <w:rFonts w:ascii="Times New Roman" w:hAnsi="Times New Roman"/>
-          <w:b/>
-          <w:bCs/>
-          <w:sz w:val="16"/>
-          <w:szCs w:val="16"/>
-          <w:lang w:val="fr-GA"/>
-        </w:rPr>
-        <w:t xml:space="preserve">${pledge.adresse}, </w:t>
-      </w:r>
-      <w:r>
-        <w:rPr>
-          <w:rFonts w:ascii="Times New Roman" w:hAnsi="Times New Roman"/>
-          <w:b/>
-          <w:bCs/>
-          <w:sz w:val="16"/>
-          <w:szCs w:val="16"/>
-          <w:lang w:val="fr-GA"/>
-        </w:rPr>
-        <w:t xml:space="preserve"> </w:t>
-      </w:r>
-      <w:r>
-        <w:rPr>
-          <w:rFonts w:ascii="Times New Roman" w:hAnsi="Times New Roman"/>
-          <w:sz w:val="16"/>
-          <w:szCs w:val="16"/>
-          <w:lang w:val="fr-GA"/>
-        </w:rPr>
-        <w:t>et répondant</w:t>
-      </w:r>
-      <w:r>
-        <w:rPr>
-          <w:rFonts w:ascii="Times New Roman" w:hAnsi="Times New Roman"/>
-          <w:sz w:val="16"/>
-          <w:szCs w:val="16"/>
-          <w:lang w:val="fr-GA"/>
-        </w:rPr>
-        <w:t xml:space="preserve"> au</w:t>
-      </w:r>
-      <w:r>
-        <w:rPr>
-          <w:rFonts w:ascii="Times New Roman" w:hAnsi="Times New Roman"/>
-          <w:b/>
-          <w:bCs/>
-          <w:sz w:val="16"/>
-          <w:szCs w:val="16"/>
-          <w:lang w:val="fr-GA"/>
-        </w:rPr>
-        <w:t xml:space="preserve"> </w:t>
-      </w:r>
-      <w:r>
-        <w:rPr>
-          <w:rFonts w:ascii="Times New Roman" w:hAnsi="Times New Roman"/>
-          <w:b/>
-          <w:bCs/>
-          <w:sz w:val="16"/>
-          <w:szCs w:val="16"/>
-          <w:lang w:val="fr-GA"/>
-        </w:rPr>
-        <w:t xml:space="preserve">${pledge.phone} </w:t>
-      </w:r>
-      <w:r>
-        <w:rPr>
-          <w:rFonts w:ascii="Times New Roman" w:hAnsi="Times New Roman"/>
-          <w:b/>
-          <w:bCs/>
-          <w:sz w:val="16"/>
-          <w:szCs w:val="16"/>
-          <w:lang w:val="fr-GA"/>
-        </w:rPr>
-        <w:t xml:space="preserve"> </w:t>
-      </w:r>
-      <w:r>
-        <w:rPr>
-          <w:rFonts w:ascii="Times New Roman" w:hAnsi="Times New Roman"/>
-          <w:sz w:val="16"/>
-          <w:szCs w:val="16"/>
-          <w:lang w:val="fr-GA"/>
-        </w:rPr>
-        <w:t>gérant ayant pleins pouvoirs à l'effet des présentes,</w:t>
-      </w:r>
-    </w:p>
-    <w:bookmarkEnd w:id="5"/>
-    <w:p>
-      <w:pPr>
-        <w:suppressAutoHyphens w:val="0"/>
-        <w:autoSpaceDN/>
-        <w:spacing w:after="0" w:line="276" w:lineRule="auto"/>
-        <w:jc w:val="both"/>
-        <w:textAlignment w:val="auto"/>
-        <w:rPr>
-          <w:rFonts w:ascii="Times New Roman" w:hAnsi="Times New Roman"/>
           <w:sz w:val="16"/>
           <w:szCs w:val="16"/>
           <w:lang w:val="fr-GA"/>
@@ -2056,7 +2518,27 @@
           <w:sz w:val="16"/>
           <w:szCs w:val="16"/>
         </w:rPr>
-        <w:t>${individual_business.denomination}</w:t>
+        <w:t>${</w:t>
+      </w:r>
+      <w:proofErr w:type="spellStart"/>
+      <w:r>
+        <w:rPr>
+          <w:rFonts w:ascii="Times New Roman" w:hAnsi="Times New Roman"/>
+          <w:b/>
+          <w:sz w:val="16"/>
+          <w:szCs w:val="16"/>
+        </w:rPr>
+        <w:t>individual_business.denomination</w:t>
+      </w:r>
+      <w:proofErr w:type="spellEnd"/>
+      <w:r>
+        <w:rPr>
+          <w:rFonts w:ascii="Times New Roman" w:hAnsi="Times New Roman"/>
+          <w:b/>
+          <w:sz w:val="16"/>
+          <w:szCs w:val="16"/>
+        </w:rPr>
+        <w:t>}</w:t>
       </w:r>
       <w:r>
         <w:rPr>
@@ -2074,7 +2556,16 @@
           <w:sz w:val="16"/>
           <w:szCs w:val="16"/>
         </w:rPr>
-        <w:t xml:space="preserve">dont les caractéristiques sont définies dans l’article 2 du présent contrat. </w:t>
+        <w:t xml:space="preserve">dont les </w:t>
+      </w:r>
+      <w:r>
+        <w:rPr>
+          <w:rFonts w:ascii="Times New Roman" w:hAnsi="Times New Roman"/>
+          <w:b/>
+          <w:sz w:val="16"/>
+          <w:szCs w:val="16"/>
+        </w:rPr>
+        <w:t xml:space="preserve">caractéristiques sont définies dans l’article 2 du présent contrat. </w:t>
       </w:r>
     </w:p>
     <w:p>
@@ -2149,7 +2640,29 @@
           <w:sz w:val="16"/>
           <w:szCs w:val="16"/>
         </w:rPr>
-        <w:t>${individual_business.denomination}</w:t>
+        <w:t>${</w:t>
+      </w:r>
+      <w:proofErr w:type="spellStart"/>
+      <w:r>
+        <w:rPr>
+          <w:rFonts w:ascii="Times New Roman" w:hAnsi="Times New Roman"/>
+          <w:b/>
+          <w:bCs/>
+          <w:sz w:val="16"/>
+          <w:szCs w:val="16"/>
+        </w:rPr>
+        <w:t>individual_business.denomination</w:t>
+      </w:r>
+      <w:proofErr w:type="spellEnd"/>
+      <w:r>
+        <w:rPr>
+          <w:rFonts w:ascii="Times New Roman" w:hAnsi="Times New Roman"/>
+          <w:b/>
+          <w:bCs/>
+          <w:sz w:val="16"/>
+          <w:szCs w:val="16"/>
+        </w:rPr>
+        <w:t>}</w:t>
       </w:r>
       <w:r>
         <w:rPr>
@@ -2201,7 +2714,29 @@
           <w:sz w:val="16"/>
           <w:szCs w:val="16"/>
         </w:rPr>
-        <w:t>${verbal_trial.amount}</w:t>
+        <w:t>${</w:t>
+      </w:r>
+      <w:proofErr w:type="spellStart"/>
+      <w:r>
+        <w:rPr>
+          <w:rFonts w:ascii="Times New Roman" w:hAnsi="Times New Roman"/>
+          <w:b/>
+          <w:bCs/>
+          <w:sz w:val="16"/>
+          <w:szCs w:val="16"/>
+        </w:rPr>
+        <w:t>verbal_trial.amount</w:t>
+      </w:r>
+      <w:proofErr w:type="spellEnd"/>
+      <w:r>
+        <w:rPr>
+          <w:rFonts w:ascii="Times New Roman" w:hAnsi="Times New Roman"/>
+          <w:b/>
+          <w:bCs/>
+          <w:sz w:val="16"/>
+          <w:szCs w:val="16"/>
+        </w:rPr>
+        <w:t>}</w:t>
       </w:r>
       <w:r>
         <w:rPr>
@@ -2296,7 +2831,7 @@
           <w:szCs w:val="16"/>
         </w:rPr>
       </w:pPr>
-      <w:bookmarkStart w:id="9" w:name="_Hlk161218738"/>
+      <w:bookmarkStart w:id="13" w:name="_Hlk161218738"/>
       <w:r>
         <w:rPr>
           <w:rFonts w:ascii="Times New Roman" w:hAnsi="Times New Roman"/>
@@ -2322,7 +2857,27 @@
           <w:sz w:val="16"/>
           <w:szCs w:val="16"/>
         </w:rPr>
-        <w:t>${verbal_trial.amount}</w:t>
+        <w:t>${</w:t>
+      </w:r>
+      <w:proofErr w:type="spellStart"/>
+      <w:r>
+        <w:rPr>
+          <w:rFonts w:ascii="Times New Roman" w:hAnsi="Times New Roman"/>
+          <w:b/>
+          <w:sz w:val="16"/>
+          <w:szCs w:val="16"/>
+        </w:rPr>
+        <w:t>verbal_trial.amount</w:t>
+      </w:r>
+      <w:proofErr w:type="spellEnd"/>
+      <w:r>
+        <w:rPr>
+          <w:rFonts w:ascii="Times New Roman" w:hAnsi="Times New Roman"/>
+          <w:b/>
+          <w:sz w:val="16"/>
+          <w:szCs w:val="16"/>
+        </w:rPr>
+        <w:t>}</w:t>
       </w:r>
       <w:r>
         <w:rPr>
@@ -2377,7 +2932,27 @@
           <w:sz w:val="16"/>
           <w:szCs w:val="16"/>
         </w:rPr>
-        <w:t>${verbal_trial.duration}</w:t>
+        <w:t>${</w:t>
+      </w:r>
+      <w:proofErr w:type="spellStart"/>
+      <w:r>
+        <w:rPr>
+          <w:rFonts w:ascii="Times New Roman" w:hAnsi="Times New Roman"/>
+          <w:b/>
+          <w:sz w:val="16"/>
+          <w:szCs w:val="16"/>
+        </w:rPr>
+        <w:t>verbal_trial.duration</w:t>
+      </w:r>
+      <w:proofErr w:type="spellEnd"/>
+      <w:r>
+        <w:rPr>
+          <w:rFonts w:ascii="Times New Roman" w:hAnsi="Times New Roman"/>
+          <w:b/>
+          <w:sz w:val="16"/>
+          <w:szCs w:val="16"/>
+        </w:rPr>
+        <w:t>}</w:t>
       </w:r>
       <w:r>
         <w:rPr>
@@ -2416,7 +2991,7 @@
         </w:rPr>
         <w:t xml:space="preserve">Taux : </w:t>
       </w:r>
-      <w:bookmarkStart w:id="10" w:name="_Hlk177724730"/>
+      <w:bookmarkStart w:id="14" w:name="_Hlk177724730"/>
       <w:r>
         <w:rPr>
           <w:rFonts w:ascii="Times New Roman" w:hAnsi="Times New Roman"/>
@@ -2426,6 +3001,7 @@
         </w:rPr>
         <w:t>${</w:t>
       </w:r>
+      <w:proofErr w:type="spellStart"/>
       <w:r>
         <w:rPr>
           <w:rFonts w:ascii="Times New Roman" w:hAnsi="Times New Roman"/>
@@ -2436,7 +3012,7 @@
         </w:rPr>
         <w:t>taux_</w:t>
       </w:r>
-      <w:bookmarkEnd w:id="10"/>
+      <w:bookmarkEnd w:id="14"/>
       <w:r>
         <w:rPr>
           <w:rFonts w:ascii="Times New Roman" w:hAnsi="Times New Roman"/>
@@ -2447,6 +3023,7 @@
         </w:rPr>
         <w:t>mensuel</w:t>
       </w:r>
+      <w:proofErr w:type="spellEnd"/>
       <w:r>
         <w:rPr>
           <w:rFonts w:ascii="Times New Roman" w:hAnsi="Times New Roman"/>
@@ -2465,7 +3042,7 @@
         </w:rPr>
         <w:t xml:space="preserve"> mensuel </w:t>
       </w:r>
-      <w:bookmarkStart w:id="11" w:name="_Hlk177724752"/>
+      <w:bookmarkStart w:id="15" w:name="_Hlk177724752"/>
       <w:r>
         <w:rPr>
           <w:rFonts w:ascii="Times New Roman" w:hAnsi="Times New Roman"/>
@@ -2482,17 +3059,37 @@
           <w:sz w:val="16"/>
           <w:szCs w:val="16"/>
         </w:rPr>
-        <w:t>{verbal_trial.tax_fee_interest_</w:t>
-      </w:r>
-      <w:bookmarkEnd w:id="11"/>
-      <w:r>
-        <w:rPr>
-          <w:rFonts w:ascii="Times New Roman" w:hAnsi="Times New Roman"/>
-          <w:b/>
-          <w:sz w:val="16"/>
-          <w:szCs w:val="16"/>
-        </w:rPr>
-        <w:t>rate} %</w:t>
+        <w:t>{</w:t>
+      </w:r>
+      <w:proofErr w:type="spellStart"/>
+      <w:r>
+        <w:rPr>
+          <w:rFonts w:ascii="Times New Roman" w:hAnsi="Times New Roman"/>
+          <w:b/>
+          <w:sz w:val="16"/>
+          <w:szCs w:val="16"/>
+        </w:rPr>
+        <w:t>verbal_trial.tax_fee_interest_</w:t>
+      </w:r>
+      <w:bookmarkEnd w:id="15"/>
+      <w:r>
+        <w:rPr>
+          <w:rFonts w:ascii="Times New Roman" w:hAnsi="Times New Roman"/>
+          <w:b/>
+          <w:sz w:val="16"/>
+          <w:szCs w:val="16"/>
+        </w:rPr>
+        <w:t>rate</w:t>
+      </w:r>
+      <w:proofErr w:type="spellEnd"/>
+      <w:r>
+        <w:rPr>
+          <w:rFonts w:ascii="Times New Roman" w:hAnsi="Times New Roman"/>
+          <w:b/>
+          <w:sz w:val="16"/>
+          <w:szCs w:val="16"/>
+        </w:rPr>
+        <w:t>} %</w:t>
       </w:r>
       <w:r>
         <w:rPr>
@@ -2559,7 +3156,7 @@
         </w:rPr>
         <w:t xml:space="preserve">Assurance : </w:t>
       </w:r>
-      <w:bookmarkStart w:id="12" w:name="_Hlk177724769"/>
+      <w:bookmarkStart w:id="16" w:name="_Hlk177724769"/>
       <w:r>
         <w:rPr>
           <w:rFonts w:ascii="Times New Roman" w:hAnsi="Times New Roman"/>
@@ -2569,6 +3166,7 @@
         </w:rPr>
         <w:t>${</w:t>
       </w:r>
+      <w:proofErr w:type="spellStart"/>
       <w:r>
         <w:rPr>
           <w:rFonts w:ascii="Times New Roman" w:hAnsi="Times New Roman"/>
@@ -2577,9 +3175,9 @@
           <w:szCs w:val="16"/>
           <w:lang w:val="fr-GA"/>
         </w:rPr>
-        <w:t>frais_dossier}</w:t>
-      </w:r>
-      <w:bookmarkEnd w:id="12"/>
+        <w:t>frais_dossier</w:t>
+      </w:r>
+      <w:proofErr w:type="spellEnd"/>
       <w:r>
         <w:rPr>
           <w:rFonts w:ascii="Times New Roman" w:hAnsi="Times New Roman"/>
@@ -2588,6 +3186,17 @@
           <w:szCs w:val="16"/>
           <w:lang w:val="fr-GA"/>
         </w:rPr>
+        <w:t>}</w:t>
+      </w:r>
+      <w:bookmarkEnd w:id="16"/>
+      <w:r>
+        <w:rPr>
+          <w:rFonts w:ascii="Times New Roman" w:hAnsi="Times New Roman"/>
+          <w:b/>
+          <w:sz w:val="16"/>
+          <w:szCs w:val="16"/>
+          <w:lang w:val="fr-GA"/>
+        </w:rPr>
         <w:t xml:space="preserve"> </w:t>
       </w:r>
       <w:r>
@@ -2599,7 +3208,7 @@
         </w:rPr>
         <w:t xml:space="preserve">FCFA soit </w:t>
       </w:r>
-      <w:bookmarkStart w:id="13" w:name="_Hlk177724802"/>
+      <w:bookmarkStart w:id="17" w:name="_Hlk177724802"/>
       <w:r>
         <w:rPr>
           <w:rFonts w:ascii="Times New Roman" w:hAnsi="Times New Roman"/>
@@ -2609,6 +3218,7 @@
         </w:rPr>
         <w:t>${</w:t>
       </w:r>
+      <w:proofErr w:type="spellStart"/>
       <w:r>
         <w:rPr>
           <w:rFonts w:ascii="Times New Roman" w:hAnsi="Times New Roman"/>
@@ -2619,6 +3229,7 @@
         </w:rPr>
         <w:t>verbal_trial.administrative_fees_percentage</w:t>
       </w:r>
+      <w:proofErr w:type="spellEnd"/>
       <w:r>
         <w:rPr>
           <w:rFonts w:ascii="Times New Roman" w:hAnsi="Times New Roman"/>
@@ -2628,7 +3239,7 @@
         </w:rPr>
         <w:t>}</w:t>
       </w:r>
-      <w:bookmarkEnd w:id="13"/>
+      <w:bookmarkEnd w:id="17"/>
       <w:r>
         <w:rPr>
           <w:rFonts w:ascii="Times New Roman" w:hAnsi="Times New Roman"/>
@@ -2664,7 +3275,27 @@
           <w:sz w:val="16"/>
           <w:szCs w:val="16"/>
         </w:rPr>
-        <w:t>Frais d’administration crédit : ${verbal_trial.frais_administration} F CFA</w:t>
+        <w:t>Frais d’administration crédit : ${</w:t>
+      </w:r>
+      <w:proofErr w:type="spellStart"/>
+      <w:r>
+        <w:rPr>
+          <w:rFonts w:ascii="Times New Roman" w:hAnsi="Times New Roman"/>
+          <w:b/>
+          <w:sz w:val="16"/>
+          <w:szCs w:val="16"/>
+        </w:rPr>
+        <w:t>verbal_trial.frais_administration</w:t>
+      </w:r>
+      <w:proofErr w:type="spellEnd"/>
+      <w:r>
+        <w:rPr>
+          <w:rFonts w:ascii="Times New Roman" w:hAnsi="Times New Roman"/>
+          <w:b/>
+          <w:sz w:val="16"/>
+          <w:szCs w:val="16"/>
+        </w:rPr>
+        <w:t>} F CFA</w:t>
       </w:r>
     </w:p>
     <w:p>
@@ -2701,8 +3332,19 @@
           <w:sz w:val="16"/>
           <w:szCs w:val="16"/>
         </w:rPr>
-        <w:t>${date_of_first_echeance</w:t>
-      </w:r>
+        <w:t>${</w:t>
+      </w:r>
+      <w:proofErr w:type="spellStart"/>
+      <w:r>
+        <w:rPr>
+          <w:rFonts w:ascii="Times New Roman" w:hAnsi="Times New Roman"/>
+          <w:b/>
+          <w:sz w:val="16"/>
+          <w:szCs w:val="16"/>
+        </w:rPr>
+        <w:t>date_of_first_echeance</w:t>
+      </w:r>
+      <w:proofErr w:type="spellEnd"/>
       <w:r>
         <w:rPr>
           <w:rFonts w:ascii="Times New Roman" w:hAnsi="Times New Roman"/>
@@ -2721,7 +3363,7 @@
         </w:rPr>
         <w:t>.</w:t>
       </w:r>
-      <w:bookmarkEnd w:id="9"/>
+      <w:bookmarkEnd w:id="13"/>
     </w:p>
     <w:p>
       <w:pPr>
@@ -2821,7 +3463,7 @@
         </w:rPr>
         <w:t>A la sûreté et garantie du remboursement du présent prêt, soit la somme</w:t>
       </w:r>
-      <w:bookmarkStart w:id="14" w:name="_Hlk39655208"/>
+      <w:bookmarkStart w:id="18" w:name="_Hlk39655208"/>
       <w:r>
         <w:rPr>
           <w:rFonts w:ascii="Times New Roman" w:hAnsi="Times New Roman"/>
@@ -2832,8 +3474,8 @@
         </w:rPr>
         <w:t xml:space="preserve"> </w:t>
       </w:r>
-      <w:bookmarkStart w:id="15" w:name="_Hlk127795203"/>
-      <w:bookmarkEnd w:id="14"/>
+      <w:bookmarkStart w:id="19" w:name="_Hlk127795203"/>
+      <w:bookmarkEnd w:id="18"/>
       <w:r>
         <w:rPr>
           <w:rFonts w:ascii="Times New Roman" w:hAnsi="Times New Roman"/>
@@ -2844,16 +3486,38 @@
         </w:rPr>
         <w:t xml:space="preserve">de </w:t>
       </w:r>
-      <w:bookmarkEnd w:id="15"/>
-      <w:r>
-        <w:rPr>
-          <w:rFonts w:ascii="Times New Roman" w:hAnsi="Times New Roman"/>
-          <w:b/>
-          <w:bCs/>
-          <w:sz w:val="16"/>
-          <w:szCs w:val="16"/>
-        </w:rPr>
-        <w:t>${total_to_pay} FCFA (${total_to_pay.fr}</w:t>
+      <w:bookmarkEnd w:id="19"/>
+      <w:r>
+        <w:rPr>
+          <w:rFonts w:ascii="Times New Roman" w:hAnsi="Times New Roman"/>
+          <w:b/>
+          <w:bCs/>
+          <w:sz w:val="16"/>
+          <w:szCs w:val="16"/>
+        </w:rPr>
+        <w:t>${</w:t>
+      </w:r>
+      <w:proofErr w:type="spellStart"/>
+      <w:r>
+        <w:rPr>
+          <w:rFonts w:ascii="Times New Roman" w:hAnsi="Times New Roman"/>
+          <w:b/>
+          <w:bCs/>
+          <w:sz w:val="16"/>
+          <w:szCs w:val="16"/>
+        </w:rPr>
+        <w:t>total_to_pay</w:t>
+      </w:r>
+      <w:proofErr w:type="spellEnd"/>
+      <w:r>
+        <w:rPr>
+          <w:rFonts w:ascii="Times New Roman" w:hAnsi="Times New Roman"/>
+          <w:b/>
+          <w:bCs/>
+          <w:sz w:val="16"/>
+          <w:szCs w:val="16"/>
+        </w:rPr>
+        <w:t>} FCFA (${total_to_pay.fr}</w:t>
       </w:r>
       <w:r>
         <w:rPr>
@@ -2917,6 +3581,7 @@
         </w:rPr>
         <w:t>${</w:t>
       </w:r>
+      <w:proofErr w:type="spellStart"/>
       <w:r>
         <w:rPr>
           <w:rFonts w:ascii="Times New Roman" w:hAnsi="Times New Roman"/>
@@ -2928,6 +3593,7 @@
         </w:rPr>
         <w:t>verbal_trial.purpose_of_financing</w:t>
       </w:r>
+      <w:proofErr w:type="spellEnd"/>
       <w:r>
         <w:rPr>
           <w:rFonts w:ascii="Times New Roman" w:hAnsi="Times New Roman"/>
@@ -2964,7 +3630,51 @@
           <w:sz w:val="16"/>
           <w:szCs w:val="16"/>
         </w:rPr>
-        <w:t>${pledge.nom} ${pledge.prenom}</w:t>
+        <w:t>${</w:t>
+      </w:r>
+      <w:proofErr w:type="spellStart"/>
+      <w:r>
+        <w:rPr>
+          <w:rFonts w:ascii="Times New Roman" w:hAnsi="Times New Roman"/>
+          <w:b/>
+          <w:bCs/>
+          <w:sz w:val="16"/>
+          <w:szCs w:val="16"/>
+        </w:rPr>
+        <w:t>verbal_trial.applicant_last_name</w:t>
+      </w:r>
+      <w:proofErr w:type="spellEnd"/>
+      <w:r>
+        <w:rPr>
+          <w:rFonts w:ascii="Times New Roman" w:hAnsi="Times New Roman"/>
+          <w:b/>
+          <w:bCs/>
+          <w:sz w:val="16"/>
+          <w:szCs w:val="16"/>
+        </w:rPr>
+        <w:t>} ${</w:t>
+      </w:r>
+      <w:proofErr w:type="spellStart"/>
+      <w:r>
+        <w:rPr>
+          <w:rFonts w:ascii="Times New Roman" w:hAnsi="Times New Roman"/>
+          <w:b/>
+          <w:bCs/>
+          <w:sz w:val="16"/>
+          <w:szCs w:val="16"/>
+        </w:rPr>
+        <w:t>verbal_trial.applicant_first_name</w:t>
+      </w:r>
+      <w:proofErr w:type="spellEnd"/>
+      <w:r>
+        <w:rPr>
+          <w:rFonts w:ascii="Times New Roman" w:hAnsi="Times New Roman"/>
+          <w:b/>
+          <w:bCs/>
+          <w:sz w:val="16"/>
+          <w:szCs w:val="16"/>
+        </w:rPr>
+        <w:t>}</w:t>
       </w:r>
       <w:r>
         <w:rPr>
@@ -3096,7 +3806,7 @@
         </w:rPr>
         <w:t xml:space="preserve"> dont les caractéristiques sont les suivantes :</w:t>
       </w:r>
-      <w:bookmarkStart w:id="16" w:name="_Hlk55915802"/>
+      <w:bookmarkStart w:id="20" w:name="_Hlk55915802"/>
     </w:p>
     <w:p>
       <w:pPr>
@@ -3127,6 +3837,7 @@
         </w:rPr>
         <w:t>${</w:t>
       </w:r>
+      <w:proofErr w:type="spellStart"/>
       <w:r>
         <w:rPr>
           <w:sz w:val="24"/>
@@ -3140,7 +3851,16 @@
           <w:sz w:val="24"/>
           <w:szCs w:val="24"/>
         </w:rPr>
-        <w:t>List}</w:t>
+        <w:t>List</w:t>
+      </w:r>
+      <w:proofErr w:type="spellEnd"/>
+      <w:r>
+        <w:rPr>
+          <w:rFonts w:ascii="Times New Roman" w:hAnsi="Times New Roman"/>
+          <w:sz w:val="24"/>
+          <w:szCs w:val="24"/>
+        </w:rPr>
+        <w:t>}</w:t>
       </w:r>
     </w:p>
     <w:tbl>
@@ -3199,8 +3919,8 @@
               </w:rPr>
               <w:t xml:space="preserve"> </w:t>
             </w:r>
-            <w:bookmarkStart w:id="17" w:name="_Hlk163427249"/>
-            <w:bookmarkStart w:id="18" w:name="_Hlk136934390"/>
+            <w:bookmarkStart w:id="21" w:name="_Hlk163427249"/>
+            <w:bookmarkStart w:id="22" w:name="_Hlk136934390"/>
             <w:r>
               <w:rPr>
                 <w:rFonts w:ascii="Times New Roman" w:eastAsia="Times New Roman" w:hAnsi="Times New Roman"/>
@@ -3332,7 +4052,31 @@
                 <w:szCs w:val="16"/>
                 <w:lang w:val="en-US" w:eastAsia="fr-SN"/>
               </w:rPr>
-              <w:t>${nom} ${prenom}</w:t>
+              <w:t>${nom} ${</w:t>
+            </w:r>
+            <w:proofErr w:type="spellStart"/>
+            <w:r>
+              <w:rPr>
+                <w:rFonts w:ascii="Times New Roman" w:eastAsia="Times New Roman" w:hAnsi="Times New Roman"/>
+                <w:b/>
+                <w:bCs/>
+                <w:sz w:val="16"/>
+                <w:szCs w:val="16"/>
+                <w:lang w:val="en-US" w:eastAsia="fr-SN"/>
+              </w:rPr>
+              <w:t>prenom</w:t>
+            </w:r>
+            <w:proofErr w:type="spellEnd"/>
+            <w:r>
+              <w:rPr>
+                <w:rFonts w:ascii="Times New Roman" w:eastAsia="Times New Roman" w:hAnsi="Times New Roman"/>
+                <w:b/>
+                <w:bCs/>
+                <w:sz w:val="16"/>
+                <w:szCs w:val="16"/>
+                <w:lang w:val="en-US" w:eastAsia="fr-SN"/>
+              </w:rPr>
+              <w:t>}</w:t>
             </w:r>
           </w:p>
         </w:tc>
@@ -3417,6 +4161,7 @@
               </w:rPr>
               <w:t>${</w:t>
             </w:r>
+            <w:proofErr w:type="spellStart"/>
             <w:r>
               <w:rPr>
                 <w:rFonts w:ascii="Times New Roman" w:eastAsia="Times New Roman" w:hAnsi="Times New Roman"/>
@@ -3428,6 +4173,7 @@
               </w:rPr>
               <w:t>verbal_trial.activity</w:t>
             </w:r>
+            <w:proofErr w:type="spellEnd"/>
             <w:r>
               <w:rPr>
                 <w:rFonts w:ascii="Times New Roman" w:eastAsia="Times New Roman" w:hAnsi="Times New Roman"/>
@@ -3714,7 +4460,31 @@
                 <w:szCs w:val="16"/>
                 <w:lang w:val="fr-SN" w:eastAsia="fr-SN"/>
               </w:rPr>
-              <w:t>${date_carte_crise}</w:t>
+              <w:t>${</w:t>
+            </w:r>
+            <w:proofErr w:type="spellStart"/>
+            <w:r>
+              <w:rPr>
+                <w:rFonts w:ascii="Times New Roman" w:eastAsia="Times New Roman" w:hAnsi="Times New Roman"/>
+                <w:b/>
+                <w:bCs/>
+                <w:sz w:val="16"/>
+                <w:szCs w:val="16"/>
+                <w:lang w:val="fr-SN" w:eastAsia="fr-SN"/>
+              </w:rPr>
+              <w:t>date_carte_crise</w:t>
+            </w:r>
+            <w:proofErr w:type="spellEnd"/>
+            <w:r>
+              <w:rPr>
+                <w:rFonts w:ascii="Times New Roman" w:eastAsia="Times New Roman" w:hAnsi="Times New Roman"/>
+                <w:b/>
+                <w:bCs/>
+                <w:sz w:val="16"/>
+                <w:szCs w:val="16"/>
+                <w:lang w:val="fr-SN" w:eastAsia="fr-SN"/>
+              </w:rPr>
+              <w:t>}</w:t>
             </w:r>
           </w:p>
         </w:tc>
@@ -4138,7 +4908,31 @@
                 <w:szCs w:val="16"/>
                 <w:lang w:val="fr-SN" w:eastAsia="fr-SN"/>
               </w:rPr>
-              <w:t>${numero_serie}</w:t>
+              <w:t>${</w:t>
+            </w:r>
+            <w:proofErr w:type="spellStart"/>
+            <w:r>
+              <w:rPr>
+                <w:rFonts w:ascii="Times New Roman" w:eastAsia="Times New Roman" w:hAnsi="Times New Roman"/>
+                <w:b/>
+                <w:bCs/>
+                <w:sz w:val="16"/>
+                <w:szCs w:val="16"/>
+                <w:lang w:val="fr-SN" w:eastAsia="fr-SN"/>
+              </w:rPr>
+              <w:t>numero_serie</w:t>
+            </w:r>
+            <w:proofErr w:type="spellEnd"/>
+            <w:r>
+              <w:rPr>
+                <w:rFonts w:ascii="Times New Roman" w:eastAsia="Times New Roman" w:hAnsi="Times New Roman"/>
+                <w:b/>
+                <w:bCs/>
+                <w:sz w:val="16"/>
+                <w:szCs w:val="16"/>
+                <w:lang w:val="fr-SN" w:eastAsia="fr-SN"/>
+              </w:rPr>
+              <w:t>}</w:t>
             </w:r>
           </w:p>
         </w:tc>
@@ -4223,6 +5017,7 @@
               </w:rPr>
               <w:t>${</w:t>
             </w:r>
+            <w:proofErr w:type="spellStart"/>
             <w:r>
               <w:rPr>
                 <w:rFonts w:ascii="Times New Roman" w:eastAsia="Times New Roman" w:hAnsi="Times New Roman"/>
@@ -4234,6 +5029,7 @@
               </w:rPr>
               <w:t>date_mise_en_circulation</w:t>
             </w:r>
+            <w:proofErr w:type="spellEnd"/>
             <w:r>
               <w:rPr>
                 <w:rFonts w:ascii="Times New Roman" w:eastAsia="Times New Roman" w:hAnsi="Times New Roman"/>
@@ -4307,8 +5103,8 @@
           </w:p>
         </w:tc>
       </w:tr>
-      <w:bookmarkEnd w:id="17"/>
-      <w:bookmarkEnd w:id="18"/>
+      <w:bookmarkEnd w:id="21"/>
+      <w:bookmarkEnd w:id="22"/>
     </w:tbl>
     <w:p>
       <w:pPr>
@@ -4336,6 +5132,7 @@
         </w:rPr>
         <w:t>${/</w:t>
       </w:r>
+      <w:proofErr w:type="spellStart"/>
       <w:r>
         <w:rPr>
           <w:sz w:val="24"/>
@@ -4349,7 +5146,16 @@
           <w:sz w:val="24"/>
           <w:szCs w:val="24"/>
         </w:rPr>
-        <w:t>List}</w:t>
+        <w:t>List</w:t>
+      </w:r>
+      <w:proofErr w:type="spellEnd"/>
+      <w:r>
+        <w:rPr>
+          <w:rFonts w:ascii="Times New Roman" w:hAnsi="Times New Roman"/>
+          <w:sz w:val="24"/>
+          <w:szCs w:val="24"/>
+        </w:rPr>
+        <w:t>}</w:t>
       </w:r>
     </w:p>
     <w:p>
@@ -4548,7 +5354,7 @@
         </w:rPr>
       </w:pPr>
     </w:p>
-    <w:bookmarkEnd w:id="16"/>
+    <w:bookmarkEnd w:id="20"/>
     <w:p>
       <w:pPr>
         <w:spacing w:after="0" w:line="276" w:lineRule="auto"/>
@@ -5987,17 +6793,39 @@
           <w:sz w:val="16"/>
           <w:szCs w:val="16"/>
         </w:rPr>
-        <w:t>${current</w:t>
-      </w:r>
-      <w:r>
-        <w:rPr>
-          <w:rFonts w:ascii="Times New Roman" w:hAnsi="Times New Roman"/>
-          <w:b/>
-          <w:bCs/>
-          <w:sz w:val="16"/>
-          <w:szCs w:val="16"/>
-        </w:rPr>
-        <w:t>_date}</w:t>
+        <w:t>${</w:t>
+      </w:r>
+      <w:proofErr w:type="spellStart"/>
+      <w:r>
+        <w:rPr>
+          <w:rFonts w:ascii="Times New Roman" w:hAnsi="Times New Roman"/>
+          <w:b/>
+          <w:bCs/>
+          <w:sz w:val="16"/>
+          <w:szCs w:val="16"/>
+        </w:rPr>
+        <w:t>current</w:t>
+      </w:r>
+      <w:r>
+        <w:rPr>
+          <w:rFonts w:ascii="Times New Roman" w:hAnsi="Times New Roman"/>
+          <w:b/>
+          <w:bCs/>
+          <w:sz w:val="16"/>
+          <w:szCs w:val="16"/>
+        </w:rPr>
+        <w:t>_date</w:t>
+      </w:r>
+      <w:proofErr w:type="spellEnd"/>
+      <w:r>
+        <w:rPr>
+          <w:rFonts w:ascii="Times New Roman" w:hAnsi="Times New Roman"/>
+          <w:b/>
+          <w:bCs/>
+          <w:sz w:val="16"/>
+          <w:szCs w:val="16"/>
+        </w:rPr>
+        <w:t>}</w:t>
       </w:r>
       <w:r>
         <w:rPr>
@@ -6369,6 +7197,7 @@
           <w:u w:val="single"/>
           <w:lang w:eastAsia="fr-FR"/>
         </w:rPr>
+        <w:lastRenderedPageBreak/>
         <mc:AlternateContent>
           <mc:Choice Requires="wps">
             <w:drawing>
@@ -6448,7 +7277,7 @@
           <w:szCs w:val="16"/>
         </w:rPr>
       </w:pPr>
-      <w:bookmarkStart w:id="19" w:name="_Hlk55916062"/>
+      <w:bookmarkStart w:id="23" w:name="_Hlk55916062"/>
       <w:r>
         <w:rPr>
           <w:rFonts w:ascii="Times New Roman" w:hAnsi="Times New Roman"/>
@@ -6483,7 +7312,7 @@
         <w:t xml:space="preserve"> et mention manuscrite « lu et approuvé)</w:t>
       </w:r>
     </w:p>
-    <w:bookmarkEnd w:id="19"/>
+    <w:bookmarkEnd w:id="23"/>
     <w:p>
       <w:pPr>
         <w:rPr>
@@ -7901,7 +8730,7 @@
   <w:style w:type="paragraph" w:default="1" w:styleId="Normal">
     <w:name w:val="Normal"/>
     <w:qFormat/>
-    <w:rsid w:val="004D028D"/>
+    <w:rsid w:val="00D230A9"/>
     <w:pPr>
       <w:suppressAutoHyphens/>
     </w:pPr>

</xml_diff>